<commit_message>
upto pandas session and Challenge
</commit_message>
<xml_diff>
--- a/Class Session/Recording_Link.docx
+++ b/Class Session/Recording_Link.docx
@@ -57,7 +57,26 @@
         <w:rPr>
           <w:sz w:val="28"/>
         </w:rPr>
-        <w:t>28th January:</w:t>
+        <w:t>28</w:t>
+      </w:r>
+      <w:r>
+        <w:rPr>
+          <w:sz w:val="28"/>
+          <w:vertAlign w:val="superscript"/>
+        </w:rPr>
+        <w:t>th</w:t>
+      </w:r>
+      <w:r>
+        <w:rPr>
+          <w:sz w:val="28"/>
+        </w:rPr>
+        <w:t xml:space="preserve"> </w:t>
+      </w:r>
+      <w:r>
+        <w:rPr>
+          <w:sz w:val="28"/>
+        </w:rPr>
+        <w:t>January:</w:t>
       </w:r>
     </w:p>
     <w:p>
@@ -534,13 +553,705 @@
           <w:sz w:val="28"/>
         </w:rPr>
       </w:pPr>
+      <w:hyperlink r:id="rId15" w:history="1">
+        <w:r>
+          <w:rPr>
+            <w:rStyle w:val="Hyperlink"/>
+            <w:sz w:val="28"/>
+          </w:rPr>
+          <w:t>https://zoom.us/rec/share/reKGg_CH0lWrQQ_S1qwSKiCFVT6arlsVb6-nGbW2t-e4DN7tBTKXUBgap20d-G3_.kuryJoZnmMHQ5KNC?startTime=1613691037000</w:t>
+        </w:r>
+      </w:hyperlink>
+    </w:p>
+    <w:p>
+      <w:pPr>
+        <w:ind w:right="-720"/>
+        <w:rPr>
+          <w:sz w:val="28"/>
+        </w:rPr>
+      </w:pPr>
+      <w:r>
+        <w:rPr>
+          <w:sz w:val="28"/>
+        </w:rPr>
+        <w:t>20</w:t>
+      </w:r>
+      <w:r>
+        <w:rPr>
+          <w:sz w:val="28"/>
+          <w:vertAlign w:val="superscript"/>
+        </w:rPr>
+        <w:t>th</w:t>
+      </w:r>
+      <w:r>
+        <w:rPr>
+          <w:sz w:val="28"/>
+        </w:rPr>
+        <w:t xml:space="preserve"> February:</w:t>
+      </w:r>
+    </w:p>
+    <w:p>
+      <w:pPr>
+        <w:ind w:right="-720"/>
+        <w:rPr>
+          <w:sz w:val="28"/>
+        </w:rPr>
+      </w:pPr>
+      <w:hyperlink r:id="rId16" w:history="1">
+        <w:r>
+          <w:rPr>
+            <w:rStyle w:val="Hyperlink"/>
+            <w:sz w:val="28"/>
+          </w:rPr>
+          <w:t>https://zoom.us/rec/share/2py2KScb89e4_8H6GI-u4kMXQQU0vOv4TQb3ywXlRi0J-KVWATnzK_x-Bb5CEeB3.4sNErBmOODHqybtO?startTime=1613833225000</w:t>
+        </w:r>
+      </w:hyperlink>
+    </w:p>
+    <w:p>
+      <w:pPr>
+        <w:ind w:right="-720"/>
+        <w:rPr>
+          <w:sz w:val="28"/>
+        </w:rPr>
+      </w:pPr>
+      <w:r>
+        <w:rPr>
+          <w:sz w:val="28"/>
+        </w:rPr>
+        <w:t>23</w:t>
+      </w:r>
+      <w:r>
+        <w:rPr>
+          <w:sz w:val="28"/>
+          <w:vertAlign w:val="superscript"/>
+        </w:rPr>
+        <w:t>rd</w:t>
+      </w:r>
+      <w:r>
+        <w:rPr>
+          <w:sz w:val="28"/>
+        </w:rPr>
+        <w:t xml:space="preserve"> February:</w:t>
+      </w:r>
+    </w:p>
+    <w:p>
+      <w:pPr>
+        <w:ind w:right="-720"/>
+        <w:rPr>
+          <w:sz w:val="28"/>
+        </w:rPr>
+      </w:pPr>
+    </w:p>
+    <w:p>
+      <w:pPr>
+        <w:ind w:right="-720"/>
+        <w:rPr>
+          <w:sz w:val="28"/>
+        </w:rPr>
+      </w:pPr>
+      <w:r>
+        <w:rPr>
+          <w:sz w:val="28"/>
+        </w:rPr>
+        <w:t>25</w:t>
+      </w:r>
+      <w:r>
+        <w:rPr>
+          <w:sz w:val="28"/>
+          <w:vertAlign w:val="superscript"/>
+        </w:rPr>
+        <w:t>th</w:t>
+      </w:r>
+      <w:r>
+        <w:rPr>
+          <w:sz w:val="28"/>
+        </w:rPr>
+        <w:t xml:space="preserve"> February:</w:t>
+      </w:r>
+    </w:p>
+    <w:p>
+      <w:pPr>
+        <w:ind w:right="-720"/>
+        <w:rPr>
+          <w:sz w:val="28"/>
+        </w:rPr>
+      </w:pPr>
+    </w:p>
+    <w:p>
+      <w:pPr>
+        <w:ind w:right="-720"/>
+        <w:rPr>
+          <w:sz w:val="28"/>
+        </w:rPr>
+      </w:pPr>
+      <w:r>
+        <w:rPr>
+          <w:sz w:val="28"/>
+        </w:rPr>
+        <w:t>27</w:t>
+      </w:r>
+      <w:r>
+        <w:rPr>
+          <w:sz w:val="28"/>
+          <w:vertAlign w:val="superscript"/>
+        </w:rPr>
+        <w:t>th</w:t>
+      </w:r>
+      <w:r>
+        <w:rPr>
+          <w:sz w:val="28"/>
+        </w:rPr>
+        <w:t xml:space="preserve"> February:</w:t>
+      </w:r>
+    </w:p>
+    <w:p>
+      <w:pPr>
+        <w:ind w:right="-720"/>
+        <w:rPr>
+          <w:sz w:val="28"/>
+        </w:rPr>
+      </w:pPr>
+    </w:p>
+    <w:p>
+      <w:pPr>
+        <w:ind w:right="-720"/>
+        <w:rPr>
+          <w:sz w:val="28"/>
+        </w:rPr>
+      </w:pPr>
+      <w:r>
+        <w:rPr>
+          <w:sz w:val="28"/>
+        </w:rPr>
+        <w:t>2</w:t>
+      </w:r>
+      <w:r>
+        <w:rPr>
+          <w:sz w:val="28"/>
+          <w:vertAlign w:val="superscript"/>
+        </w:rPr>
+        <w:t>nd</w:t>
+      </w:r>
+      <w:r>
+        <w:rPr>
+          <w:sz w:val="28"/>
+        </w:rPr>
+        <w:t xml:space="preserve"> March:</w:t>
+      </w:r>
+    </w:p>
+    <w:p>
+      <w:pPr>
+        <w:ind w:right="-720"/>
+        <w:rPr>
+          <w:sz w:val="28"/>
+        </w:rPr>
+      </w:pPr>
+    </w:p>
+    <w:p>
+      <w:pPr>
+        <w:ind w:right="-720"/>
+        <w:rPr>
+          <w:sz w:val="28"/>
+        </w:rPr>
+      </w:pPr>
+      <w:r>
+        <w:rPr>
+          <w:sz w:val="28"/>
+        </w:rPr>
+        <w:t>4</w:t>
+      </w:r>
+      <w:r>
+        <w:rPr>
+          <w:sz w:val="28"/>
+          <w:vertAlign w:val="superscript"/>
+        </w:rPr>
+        <w:t>th</w:t>
+      </w:r>
+      <w:r>
+        <w:rPr>
+          <w:sz w:val="28"/>
+        </w:rPr>
+        <w:t xml:space="preserve"> March:</w:t>
+      </w:r>
+    </w:p>
+    <w:p>
+      <w:pPr>
+        <w:ind w:right="-720"/>
+        <w:rPr>
+          <w:sz w:val="28"/>
+        </w:rPr>
+      </w:pPr>
+    </w:p>
+    <w:p>
+      <w:pPr>
+        <w:ind w:right="-720"/>
+        <w:rPr>
+          <w:sz w:val="28"/>
+        </w:rPr>
+      </w:pPr>
+    </w:p>
+    <w:p>
+      <w:pPr>
+        <w:ind w:right="-720"/>
+        <w:rPr>
+          <w:sz w:val="28"/>
+        </w:rPr>
+      </w:pPr>
+      <w:r>
+        <w:rPr>
+          <w:sz w:val="28"/>
+        </w:rPr>
+        <w:lastRenderedPageBreak/>
+        <w:t>6</w:t>
+      </w:r>
+      <w:r>
+        <w:rPr>
+          <w:sz w:val="28"/>
+          <w:vertAlign w:val="superscript"/>
+        </w:rPr>
+        <w:t>th</w:t>
+      </w:r>
+      <w:r>
+        <w:rPr>
+          <w:sz w:val="28"/>
+        </w:rPr>
+        <w:t xml:space="preserve"> March:</w:t>
+      </w:r>
+    </w:p>
+    <w:p>
+      <w:pPr>
+        <w:ind w:right="-720"/>
+        <w:rPr>
+          <w:sz w:val="28"/>
+        </w:rPr>
+      </w:pPr>
+    </w:p>
+    <w:p>
+      <w:pPr>
+        <w:ind w:right="-720"/>
+        <w:rPr>
+          <w:sz w:val="28"/>
+        </w:rPr>
+      </w:pPr>
+      <w:r>
+        <w:rPr>
+          <w:sz w:val="28"/>
+        </w:rPr>
+        <w:t>9</w:t>
+      </w:r>
+      <w:r>
+        <w:rPr>
+          <w:sz w:val="28"/>
+          <w:vertAlign w:val="superscript"/>
+        </w:rPr>
+        <w:t>th</w:t>
+      </w:r>
+      <w:r>
+        <w:rPr>
+          <w:sz w:val="28"/>
+        </w:rPr>
+        <w:t xml:space="preserve"> March:</w:t>
+      </w:r>
+    </w:p>
+    <w:p>
+      <w:pPr>
+        <w:ind w:right="-720"/>
+        <w:rPr>
+          <w:sz w:val="28"/>
+        </w:rPr>
+      </w:pPr>
+    </w:p>
+    <w:p>
+      <w:pPr>
+        <w:ind w:right="-720"/>
+        <w:rPr>
+          <w:sz w:val="28"/>
+        </w:rPr>
+      </w:pPr>
+      <w:r>
+        <w:rPr>
+          <w:sz w:val="28"/>
+        </w:rPr>
+        <w:t>11</w:t>
+      </w:r>
+      <w:r>
+        <w:rPr>
+          <w:sz w:val="28"/>
+          <w:vertAlign w:val="superscript"/>
+        </w:rPr>
+        <w:t>th</w:t>
+      </w:r>
+      <w:r>
+        <w:rPr>
+          <w:sz w:val="28"/>
+        </w:rPr>
+        <w:t xml:space="preserve"> March:</w:t>
+      </w:r>
+    </w:p>
+    <w:p>
+      <w:pPr>
+        <w:ind w:right="-720"/>
+        <w:rPr>
+          <w:sz w:val="28"/>
+        </w:rPr>
+      </w:pPr>
+    </w:p>
+    <w:p>
+      <w:pPr>
+        <w:ind w:right="-720"/>
+        <w:rPr>
+          <w:sz w:val="28"/>
+        </w:rPr>
+      </w:pPr>
+      <w:r>
+        <w:rPr>
+          <w:sz w:val="28"/>
+        </w:rPr>
+        <w:t>13</w:t>
+      </w:r>
+      <w:r>
+        <w:rPr>
+          <w:sz w:val="28"/>
+          <w:vertAlign w:val="superscript"/>
+        </w:rPr>
+        <w:t>th</w:t>
+      </w:r>
+      <w:r>
+        <w:rPr>
+          <w:sz w:val="28"/>
+        </w:rPr>
+        <w:t xml:space="preserve"> March:</w:t>
+      </w:r>
+    </w:p>
+    <w:p>
+      <w:pPr>
+        <w:ind w:right="-720"/>
+        <w:rPr>
+          <w:sz w:val="28"/>
+        </w:rPr>
+      </w:pPr>
+    </w:p>
+    <w:p>
+      <w:pPr>
+        <w:ind w:right="-720"/>
+        <w:rPr>
+          <w:sz w:val="28"/>
+        </w:rPr>
+      </w:pPr>
+      <w:r>
+        <w:rPr>
+          <w:sz w:val="28"/>
+        </w:rPr>
+        <w:t>16</w:t>
+      </w:r>
+      <w:r>
+        <w:rPr>
+          <w:sz w:val="28"/>
+          <w:vertAlign w:val="superscript"/>
+        </w:rPr>
+        <w:t>th</w:t>
+      </w:r>
+      <w:r>
+        <w:rPr>
+          <w:sz w:val="28"/>
+        </w:rPr>
+        <w:t xml:space="preserve"> March:</w:t>
+      </w:r>
+    </w:p>
+    <w:p>
+      <w:pPr>
+        <w:ind w:right="-720"/>
+        <w:rPr>
+          <w:sz w:val="28"/>
+        </w:rPr>
+      </w:pPr>
+    </w:p>
+    <w:p>
+      <w:pPr>
+        <w:ind w:right="-720"/>
+        <w:rPr>
+          <w:sz w:val="28"/>
+        </w:rPr>
+      </w:pPr>
+      <w:r>
+        <w:rPr>
+          <w:sz w:val="28"/>
+        </w:rPr>
+        <w:t>18</w:t>
+      </w:r>
+      <w:r>
+        <w:rPr>
+          <w:sz w:val="28"/>
+          <w:vertAlign w:val="superscript"/>
+        </w:rPr>
+        <w:t>th</w:t>
+      </w:r>
+      <w:r>
+        <w:rPr>
+          <w:sz w:val="28"/>
+        </w:rPr>
+        <w:t xml:space="preserve"> March:</w:t>
+      </w:r>
+    </w:p>
+    <w:p>
+      <w:pPr>
+        <w:ind w:right="-720"/>
+        <w:rPr>
+          <w:sz w:val="28"/>
+        </w:rPr>
+      </w:pPr>
+    </w:p>
+    <w:p>
+      <w:pPr>
+        <w:ind w:right="-720"/>
+        <w:rPr>
+          <w:sz w:val="28"/>
+        </w:rPr>
+      </w:pPr>
+      <w:r>
+        <w:rPr>
+          <w:sz w:val="28"/>
+        </w:rPr>
+        <w:t>20</w:t>
+      </w:r>
+      <w:r>
+        <w:rPr>
+          <w:sz w:val="28"/>
+          <w:vertAlign w:val="superscript"/>
+        </w:rPr>
+        <w:t>th</w:t>
+      </w:r>
+      <w:r>
+        <w:rPr>
+          <w:sz w:val="28"/>
+        </w:rPr>
+        <w:t xml:space="preserve"> March:</w:t>
+      </w:r>
+    </w:p>
+    <w:p>
+      <w:pPr>
+        <w:ind w:right="-720"/>
+        <w:rPr>
+          <w:sz w:val="28"/>
+        </w:rPr>
+      </w:pPr>
+    </w:p>
+    <w:p>
+      <w:pPr>
+        <w:ind w:right="-720"/>
+        <w:rPr>
+          <w:sz w:val="28"/>
+        </w:rPr>
+      </w:pPr>
+      <w:r>
+        <w:rPr>
+          <w:sz w:val="28"/>
+        </w:rPr>
+        <w:t>23</w:t>
+      </w:r>
+      <w:r>
+        <w:rPr>
+          <w:sz w:val="28"/>
+          <w:vertAlign w:val="superscript"/>
+        </w:rPr>
+        <w:t>rd</w:t>
+      </w:r>
+      <w:r>
+        <w:rPr>
+          <w:sz w:val="28"/>
+        </w:rPr>
+        <w:t xml:space="preserve"> March:</w:t>
+      </w:r>
+    </w:p>
+    <w:p>
+      <w:pPr>
+        <w:ind w:right="-720"/>
+        <w:rPr>
+          <w:sz w:val="28"/>
+        </w:rPr>
+      </w:pPr>
+    </w:p>
+    <w:p>
+      <w:pPr>
+        <w:ind w:right="-720"/>
+        <w:rPr>
+          <w:sz w:val="28"/>
+        </w:rPr>
+      </w:pPr>
+      <w:r>
+        <w:rPr>
+          <w:sz w:val="28"/>
+        </w:rPr>
+        <w:t>25</w:t>
+      </w:r>
+      <w:r>
+        <w:rPr>
+          <w:sz w:val="28"/>
+          <w:vertAlign w:val="superscript"/>
+        </w:rPr>
+        <w:t>th</w:t>
+      </w:r>
+      <w:r>
+        <w:rPr>
+          <w:sz w:val="28"/>
+        </w:rPr>
+        <w:t xml:space="preserve"> March:</w:t>
+      </w:r>
+    </w:p>
+    <w:p>
+      <w:pPr>
+        <w:ind w:right="-720"/>
+        <w:rPr>
+          <w:sz w:val="28"/>
+        </w:rPr>
+      </w:pPr>
+    </w:p>
+    <w:p>
+      <w:pPr>
+        <w:ind w:right="-720"/>
+        <w:rPr>
+          <w:sz w:val="28"/>
+        </w:rPr>
+      </w:pPr>
+      <w:r>
+        <w:rPr>
+          <w:sz w:val="28"/>
+        </w:rPr>
+        <w:t>27</w:t>
+      </w:r>
+      <w:r>
+        <w:rPr>
+          <w:sz w:val="28"/>
+          <w:vertAlign w:val="superscript"/>
+        </w:rPr>
+        <w:t>th</w:t>
+      </w:r>
+      <w:r>
+        <w:rPr>
+          <w:sz w:val="28"/>
+        </w:rPr>
+        <w:t xml:space="preserve"> March:</w:t>
+      </w:r>
+    </w:p>
+    <w:p>
+      <w:pPr>
+        <w:ind w:right="-720"/>
+        <w:rPr>
+          <w:sz w:val="28"/>
+        </w:rPr>
+      </w:pPr>
+    </w:p>
+    <w:p>
+      <w:pPr>
+        <w:ind w:right="-720"/>
+        <w:rPr>
+          <w:sz w:val="28"/>
+        </w:rPr>
+      </w:pPr>
+      <w:r>
+        <w:rPr>
+          <w:sz w:val="28"/>
+        </w:rPr>
+        <w:t>30</w:t>
+      </w:r>
+      <w:r>
+        <w:rPr>
+          <w:sz w:val="28"/>
+          <w:vertAlign w:val="superscript"/>
+        </w:rPr>
+        <w:t>th</w:t>
+      </w:r>
+      <w:r>
+        <w:rPr>
+          <w:sz w:val="28"/>
+        </w:rPr>
+        <w:t xml:space="preserve"> March:</w:t>
+      </w:r>
+    </w:p>
+    <w:p>
+      <w:pPr>
+        <w:ind w:right="-720"/>
+        <w:rPr>
+          <w:sz w:val="28"/>
+        </w:rPr>
+      </w:pPr>
+    </w:p>
+    <w:p>
+      <w:pPr>
+        <w:ind w:right="-720"/>
+        <w:rPr>
+          <w:sz w:val="28"/>
+        </w:rPr>
+      </w:pPr>
+      <w:r>
+        <w:rPr>
+          <w:sz w:val="28"/>
+        </w:rPr>
+        <w:t>1</w:t>
+      </w:r>
+      <w:r>
+        <w:rPr>
+          <w:sz w:val="28"/>
+          <w:vertAlign w:val="superscript"/>
+        </w:rPr>
+        <w:t>st</w:t>
+      </w:r>
+      <w:r>
+        <w:rPr>
+          <w:sz w:val="28"/>
+        </w:rPr>
+        <w:t xml:space="preserve"> April:</w:t>
+      </w:r>
+    </w:p>
+    <w:p>
+      <w:pPr>
+        <w:ind w:right="-720"/>
+        <w:rPr>
+          <w:sz w:val="28"/>
+        </w:rPr>
+      </w:pPr>
+    </w:p>
+    <w:p>
+      <w:pPr>
+        <w:ind w:right="-720"/>
+        <w:rPr>
+          <w:sz w:val="28"/>
+        </w:rPr>
+      </w:pPr>
+      <w:r>
+        <w:rPr>
+          <w:sz w:val="28"/>
+        </w:rPr>
+        <w:t>3</w:t>
+      </w:r>
+      <w:r>
+        <w:rPr>
+          <w:sz w:val="28"/>
+          <w:vertAlign w:val="superscript"/>
+        </w:rPr>
+        <w:t>rd</w:t>
+      </w:r>
+      <w:r>
+        <w:rPr>
+          <w:sz w:val="28"/>
+        </w:rPr>
+        <w:t xml:space="preserve"> April:</w:t>
+      </w:r>
+    </w:p>
+    <w:p>
+      <w:pPr>
+        <w:ind w:right="-720"/>
+        <w:rPr>
+          <w:sz w:val="28"/>
+        </w:rPr>
+      </w:pPr>
+    </w:p>
+    <w:p>
+      <w:pPr>
+        <w:ind w:right="-720"/>
+      </w:pPr>
       <w:bookmarkStart w:id="0" w:name="_GoBack"/>
       <w:bookmarkEnd w:id="0"/>
-    </w:p>
-    <w:p>
-      <w:pPr>
-        <w:ind w:right="-720"/>
-      </w:pPr>
     </w:p>
     <w:p>
       <w:pPr>

</xml_diff>

<commit_message>
Class work upto matplotlab
</commit_message>
<xml_diff>
--- a/Class Session/Recording_Link.docx
+++ b/Class Session/Recording_Link.docx
@@ -641,6 +641,15 @@
           <w:sz w:val="28"/>
         </w:rPr>
       </w:pPr>
+      <w:hyperlink r:id="rId17" w:history="1">
+        <w:r>
+          <w:rPr>
+            <w:rStyle w:val="Hyperlink"/>
+            <w:sz w:val="28"/>
+          </w:rPr>
+          <w:t>https://zoom.us/rec/share/cQz6udyXnfo6C8BH7dvliC3Id3T3UYpmKbMIgar427lVMVGlfPbcbb11BMDOdgex.UDL4Gu64SqVmn8NT?startTime=1614123140000</w:t>
+        </w:r>
+      </w:hyperlink>
     </w:p>
     <w:p>
       <w:pPr>
@@ -676,6 +685,15 @@
           <w:sz w:val="28"/>
         </w:rPr>
       </w:pPr>
+      <w:hyperlink r:id="rId18" w:history="1">
+        <w:r>
+          <w:rPr>
+            <w:rStyle w:val="Hyperlink"/>
+            <w:sz w:val="28"/>
+          </w:rPr>
+          <w:t>https://zoom.us/rec/share/7sXjrjCYyrWtqXiSAdMWoYG1ZHOIwVeutA0Hai1RNhZfoQj9JlWudyeoFi4SKsqk.g11tdDCzkqnM13n-?startTime=1614295926000</w:t>
+        </w:r>
+      </w:hyperlink>
     </w:p>
     <w:p>
       <w:pPr>
@@ -711,6 +729,15 @@
           <w:sz w:val="28"/>
         </w:rPr>
       </w:pPr>
+      <w:hyperlink r:id="rId19" w:history="1">
+        <w:r>
+          <w:rPr>
+            <w:rStyle w:val="Hyperlink"/>
+            <w:sz w:val="28"/>
+          </w:rPr>
+          <w:t>https://zoom.us/rec/share/kmlqcdNO4v3G7YssoeUJgyH3HbFvFvvll1Pdng3ONS6av4rNEUp-SP4AmfjqkJxD.H-QuYMXHU79yq5SR?startTime=1614438279000</w:t>
+        </w:r>
+      </w:hyperlink>
     </w:p>
     <w:p>
       <w:pPr>
@@ -746,512 +773,521 @@
           <w:sz w:val="28"/>
         </w:rPr>
       </w:pPr>
-    </w:p>
-    <w:p>
-      <w:pPr>
-        <w:ind w:right="-720"/>
-        <w:rPr>
-          <w:sz w:val="28"/>
-        </w:rPr>
-      </w:pPr>
-      <w:r>
-        <w:rPr>
-          <w:sz w:val="28"/>
-        </w:rPr>
-        <w:t>4</w:t>
-      </w:r>
-      <w:r>
-        <w:rPr>
-          <w:sz w:val="28"/>
-          <w:vertAlign w:val="superscript"/>
-        </w:rPr>
-        <w:t>th</w:t>
-      </w:r>
-      <w:r>
-        <w:rPr>
-          <w:sz w:val="28"/>
-        </w:rPr>
-        <w:t xml:space="preserve"> March:</w:t>
-      </w:r>
-    </w:p>
-    <w:p>
-      <w:pPr>
-        <w:ind w:right="-720"/>
-        <w:rPr>
-          <w:sz w:val="28"/>
-        </w:rPr>
-      </w:pPr>
-    </w:p>
-    <w:p>
-      <w:pPr>
-        <w:ind w:right="-720"/>
-        <w:rPr>
-          <w:sz w:val="28"/>
-        </w:rPr>
-      </w:pPr>
-    </w:p>
-    <w:p>
-      <w:pPr>
-        <w:ind w:right="-720"/>
-        <w:rPr>
-          <w:sz w:val="28"/>
-        </w:rPr>
-      </w:pPr>
-      <w:r>
-        <w:rPr>
-          <w:sz w:val="28"/>
-        </w:rPr>
-        <w:lastRenderedPageBreak/>
-        <w:t>6</w:t>
-      </w:r>
-      <w:r>
-        <w:rPr>
-          <w:sz w:val="28"/>
-          <w:vertAlign w:val="superscript"/>
-        </w:rPr>
-        <w:t>th</w:t>
-      </w:r>
-      <w:r>
-        <w:rPr>
-          <w:sz w:val="28"/>
-        </w:rPr>
-        <w:t xml:space="preserve"> March:</w:t>
-      </w:r>
-    </w:p>
-    <w:p>
-      <w:pPr>
-        <w:ind w:right="-720"/>
-        <w:rPr>
-          <w:sz w:val="28"/>
-        </w:rPr>
-      </w:pPr>
-    </w:p>
-    <w:p>
-      <w:pPr>
-        <w:ind w:right="-720"/>
-        <w:rPr>
-          <w:sz w:val="28"/>
-        </w:rPr>
-      </w:pPr>
-      <w:r>
-        <w:rPr>
-          <w:sz w:val="28"/>
-        </w:rPr>
-        <w:t>9</w:t>
-      </w:r>
-      <w:r>
-        <w:rPr>
-          <w:sz w:val="28"/>
-          <w:vertAlign w:val="superscript"/>
-        </w:rPr>
-        <w:t>th</w:t>
-      </w:r>
-      <w:r>
-        <w:rPr>
-          <w:sz w:val="28"/>
-        </w:rPr>
-        <w:t xml:space="preserve"> March:</w:t>
-      </w:r>
-    </w:p>
-    <w:p>
-      <w:pPr>
-        <w:ind w:right="-720"/>
-        <w:rPr>
-          <w:sz w:val="28"/>
-        </w:rPr>
-      </w:pPr>
-    </w:p>
-    <w:p>
-      <w:pPr>
-        <w:ind w:right="-720"/>
-        <w:rPr>
-          <w:sz w:val="28"/>
-        </w:rPr>
-      </w:pPr>
-      <w:r>
-        <w:rPr>
-          <w:sz w:val="28"/>
-        </w:rPr>
-        <w:t>11</w:t>
-      </w:r>
-      <w:r>
-        <w:rPr>
-          <w:sz w:val="28"/>
-          <w:vertAlign w:val="superscript"/>
-        </w:rPr>
-        <w:t>th</w:t>
-      </w:r>
-      <w:r>
-        <w:rPr>
-          <w:sz w:val="28"/>
-        </w:rPr>
-        <w:t xml:space="preserve"> March:</w:t>
-      </w:r>
-    </w:p>
-    <w:p>
-      <w:pPr>
-        <w:ind w:right="-720"/>
-        <w:rPr>
-          <w:sz w:val="28"/>
-        </w:rPr>
-      </w:pPr>
-    </w:p>
-    <w:p>
-      <w:pPr>
-        <w:ind w:right="-720"/>
-        <w:rPr>
-          <w:sz w:val="28"/>
-        </w:rPr>
-      </w:pPr>
-      <w:r>
-        <w:rPr>
-          <w:sz w:val="28"/>
-        </w:rPr>
-        <w:t>13</w:t>
-      </w:r>
-      <w:r>
-        <w:rPr>
-          <w:sz w:val="28"/>
-          <w:vertAlign w:val="superscript"/>
-        </w:rPr>
-        <w:t>th</w:t>
-      </w:r>
-      <w:r>
-        <w:rPr>
-          <w:sz w:val="28"/>
-        </w:rPr>
-        <w:t xml:space="preserve"> March:</w:t>
-      </w:r>
-    </w:p>
-    <w:p>
-      <w:pPr>
-        <w:ind w:right="-720"/>
-        <w:rPr>
-          <w:sz w:val="28"/>
-        </w:rPr>
-      </w:pPr>
-    </w:p>
-    <w:p>
-      <w:pPr>
-        <w:ind w:right="-720"/>
-        <w:rPr>
-          <w:sz w:val="28"/>
-        </w:rPr>
-      </w:pPr>
-      <w:r>
-        <w:rPr>
-          <w:sz w:val="28"/>
-        </w:rPr>
-        <w:t>16</w:t>
-      </w:r>
-      <w:r>
-        <w:rPr>
-          <w:sz w:val="28"/>
-          <w:vertAlign w:val="superscript"/>
-        </w:rPr>
-        <w:t>th</w:t>
-      </w:r>
-      <w:r>
-        <w:rPr>
-          <w:sz w:val="28"/>
-        </w:rPr>
-        <w:t xml:space="preserve"> March:</w:t>
-      </w:r>
-    </w:p>
-    <w:p>
-      <w:pPr>
-        <w:ind w:right="-720"/>
-        <w:rPr>
-          <w:sz w:val="28"/>
-        </w:rPr>
-      </w:pPr>
-    </w:p>
-    <w:p>
-      <w:pPr>
-        <w:ind w:right="-720"/>
-        <w:rPr>
-          <w:sz w:val="28"/>
-        </w:rPr>
-      </w:pPr>
-      <w:r>
-        <w:rPr>
-          <w:sz w:val="28"/>
-        </w:rPr>
-        <w:t>18</w:t>
-      </w:r>
-      <w:r>
-        <w:rPr>
-          <w:sz w:val="28"/>
-          <w:vertAlign w:val="superscript"/>
-        </w:rPr>
-        <w:t>th</w:t>
-      </w:r>
-      <w:r>
-        <w:rPr>
-          <w:sz w:val="28"/>
-        </w:rPr>
-        <w:t xml:space="preserve"> March:</w:t>
-      </w:r>
-    </w:p>
-    <w:p>
-      <w:pPr>
-        <w:ind w:right="-720"/>
-        <w:rPr>
-          <w:sz w:val="28"/>
-        </w:rPr>
-      </w:pPr>
-    </w:p>
-    <w:p>
-      <w:pPr>
-        <w:ind w:right="-720"/>
-        <w:rPr>
-          <w:sz w:val="28"/>
-        </w:rPr>
-      </w:pPr>
-      <w:r>
-        <w:rPr>
-          <w:sz w:val="28"/>
-        </w:rPr>
-        <w:t>20</w:t>
-      </w:r>
-      <w:r>
-        <w:rPr>
-          <w:sz w:val="28"/>
-          <w:vertAlign w:val="superscript"/>
-        </w:rPr>
-        <w:t>th</w:t>
-      </w:r>
-      <w:r>
-        <w:rPr>
-          <w:sz w:val="28"/>
-        </w:rPr>
-        <w:t xml:space="preserve"> March:</w:t>
-      </w:r>
-    </w:p>
-    <w:p>
-      <w:pPr>
-        <w:ind w:right="-720"/>
-        <w:rPr>
-          <w:sz w:val="28"/>
-        </w:rPr>
-      </w:pPr>
-    </w:p>
-    <w:p>
-      <w:pPr>
-        <w:ind w:right="-720"/>
-        <w:rPr>
-          <w:sz w:val="28"/>
-        </w:rPr>
-      </w:pPr>
-      <w:r>
-        <w:rPr>
-          <w:sz w:val="28"/>
-        </w:rPr>
-        <w:t>23</w:t>
-      </w:r>
-      <w:r>
-        <w:rPr>
-          <w:sz w:val="28"/>
-          <w:vertAlign w:val="superscript"/>
-        </w:rPr>
-        <w:t>rd</w:t>
-      </w:r>
-      <w:r>
-        <w:rPr>
-          <w:sz w:val="28"/>
-        </w:rPr>
-        <w:t xml:space="preserve"> March:</w:t>
-      </w:r>
-    </w:p>
-    <w:p>
-      <w:pPr>
-        <w:ind w:right="-720"/>
-        <w:rPr>
-          <w:sz w:val="28"/>
-        </w:rPr>
-      </w:pPr>
-    </w:p>
-    <w:p>
-      <w:pPr>
-        <w:ind w:right="-720"/>
-        <w:rPr>
-          <w:sz w:val="28"/>
-        </w:rPr>
-      </w:pPr>
-      <w:r>
-        <w:rPr>
-          <w:sz w:val="28"/>
-        </w:rPr>
-        <w:t>25</w:t>
-      </w:r>
-      <w:r>
-        <w:rPr>
-          <w:sz w:val="28"/>
-          <w:vertAlign w:val="superscript"/>
-        </w:rPr>
-        <w:t>th</w:t>
-      </w:r>
-      <w:r>
-        <w:rPr>
-          <w:sz w:val="28"/>
-        </w:rPr>
-        <w:t xml:space="preserve"> March:</w:t>
-      </w:r>
-    </w:p>
-    <w:p>
-      <w:pPr>
-        <w:ind w:right="-720"/>
-        <w:rPr>
-          <w:sz w:val="28"/>
-        </w:rPr>
-      </w:pPr>
-    </w:p>
-    <w:p>
-      <w:pPr>
-        <w:ind w:right="-720"/>
-        <w:rPr>
-          <w:sz w:val="28"/>
-        </w:rPr>
-      </w:pPr>
-      <w:r>
-        <w:rPr>
-          <w:sz w:val="28"/>
-        </w:rPr>
-        <w:t>27</w:t>
-      </w:r>
-      <w:r>
-        <w:rPr>
-          <w:sz w:val="28"/>
-          <w:vertAlign w:val="superscript"/>
-        </w:rPr>
-        <w:t>th</w:t>
-      </w:r>
-      <w:r>
-        <w:rPr>
-          <w:sz w:val="28"/>
-        </w:rPr>
-        <w:t xml:space="preserve"> March:</w:t>
-      </w:r>
-    </w:p>
-    <w:p>
-      <w:pPr>
-        <w:ind w:right="-720"/>
-        <w:rPr>
-          <w:sz w:val="28"/>
-        </w:rPr>
-      </w:pPr>
-    </w:p>
-    <w:p>
-      <w:pPr>
-        <w:ind w:right="-720"/>
-        <w:rPr>
-          <w:sz w:val="28"/>
-        </w:rPr>
-      </w:pPr>
-      <w:r>
-        <w:rPr>
-          <w:sz w:val="28"/>
-        </w:rPr>
-        <w:t>30</w:t>
-      </w:r>
-      <w:r>
-        <w:rPr>
-          <w:sz w:val="28"/>
-          <w:vertAlign w:val="superscript"/>
-        </w:rPr>
-        <w:t>th</w:t>
-      </w:r>
-      <w:r>
-        <w:rPr>
-          <w:sz w:val="28"/>
-        </w:rPr>
-        <w:t xml:space="preserve"> March:</w:t>
-      </w:r>
-    </w:p>
-    <w:p>
-      <w:pPr>
-        <w:ind w:right="-720"/>
-        <w:rPr>
-          <w:sz w:val="28"/>
-        </w:rPr>
-      </w:pPr>
-    </w:p>
-    <w:p>
-      <w:pPr>
-        <w:ind w:right="-720"/>
-        <w:rPr>
-          <w:sz w:val="28"/>
-        </w:rPr>
-      </w:pPr>
-      <w:r>
-        <w:rPr>
-          <w:sz w:val="28"/>
-        </w:rPr>
-        <w:t>1</w:t>
-      </w:r>
-      <w:r>
-        <w:rPr>
-          <w:sz w:val="28"/>
-          <w:vertAlign w:val="superscript"/>
-        </w:rPr>
-        <w:t>st</w:t>
-      </w:r>
-      <w:r>
-        <w:rPr>
-          <w:sz w:val="28"/>
-        </w:rPr>
-        <w:t xml:space="preserve"> April:</w:t>
-      </w:r>
-    </w:p>
-    <w:p>
-      <w:pPr>
-        <w:ind w:right="-720"/>
-        <w:rPr>
-          <w:sz w:val="28"/>
-        </w:rPr>
-      </w:pPr>
-    </w:p>
-    <w:p>
-      <w:pPr>
-        <w:ind w:right="-720"/>
-        <w:rPr>
-          <w:sz w:val="28"/>
-        </w:rPr>
-      </w:pPr>
-      <w:r>
-        <w:rPr>
-          <w:sz w:val="28"/>
-        </w:rPr>
-        <w:t>3</w:t>
-      </w:r>
-      <w:r>
-        <w:rPr>
-          <w:sz w:val="28"/>
-          <w:vertAlign w:val="superscript"/>
-        </w:rPr>
-        <w:t>rd</w:t>
-      </w:r>
-      <w:r>
-        <w:rPr>
-          <w:sz w:val="28"/>
-        </w:rPr>
-        <w:t xml:space="preserve"> April:</w:t>
-      </w:r>
-    </w:p>
-    <w:p>
-      <w:pPr>
-        <w:ind w:right="-720"/>
-        <w:rPr>
-          <w:sz w:val="28"/>
-        </w:rPr>
-      </w:pPr>
-    </w:p>
-    <w:p>
-      <w:pPr>
-        <w:ind w:right="-720"/>
+      <w:hyperlink r:id="rId20" w:history="1">
+        <w:r>
+          <w:rPr>
+            <w:rStyle w:val="Hyperlink"/>
+            <w:sz w:val="28"/>
+          </w:rPr>
+          <w:t>https://zoom.us/rec/share/wIsal_qwwAL-MinnfBlVlCb20kGU4VubSstQ8qatsmrIQztzaAHb4rH6vLMAw3dE.aJvoTYKDUXdD4_pv?startTime=1614727905000</w:t>
+        </w:r>
+      </w:hyperlink>
+    </w:p>
+    <w:p>
+      <w:pPr>
+        <w:ind w:right="-720"/>
+        <w:rPr>
+          <w:sz w:val="28"/>
+        </w:rPr>
       </w:pPr>
       <w:bookmarkStart w:id="0" w:name="_GoBack"/>
       <w:bookmarkEnd w:id="0"/>
+      <w:r>
+        <w:rPr>
+          <w:sz w:val="28"/>
+        </w:rPr>
+        <w:lastRenderedPageBreak/>
+        <w:t>4</w:t>
+      </w:r>
+      <w:r>
+        <w:rPr>
+          <w:sz w:val="28"/>
+          <w:vertAlign w:val="superscript"/>
+        </w:rPr>
+        <w:t>th</w:t>
+      </w:r>
+      <w:r>
+        <w:rPr>
+          <w:sz w:val="28"/>
+        </w:rPr>
+        <w:t xml:space="preserve"> March:</w:t>
+      </w:r>
+    </w:p>
+    <w:p>
+      <w:pPr>
+        <w:ind w:right="-720"/>
+        <w:rPr>
+          <w:sz w:val="28"/>
+        </w:rPr>
+      </w:pPr>
+    </w:p>
+    <w:p>
+      <w:pPr>
+        <w:ind w:right="-720"/>
+        <w:rPr>
+          <w:sz w:val="28"/>
+        </w:rPr>
+      </w:pPr>
+    </w:p>
+    <w:p>
+      <w:pPr>
+        <w:ind w:right="-720"/>
+        <w:rPr>
+          <w:sz w:val="28"/>
+        </w:rPr>
+      </w:pPr>
+      <w:r>
+        <w:rPr>
+          <w:sz w:val="28"/>
+        </w:rPr>
+        <w:t>6</w:t>
+      </w:r>
+      <w:r>
+        <w:rPr>
+          <w:sz w:val="28"/>
+          <w:vertAlign w:val="superscript"/>
+        </w:rPr>
+        <w:t>th</w:t>
+      </w:r>
+      <w:r>
+        <w:rPr>
+          <w:sz w:val="28"/>
+        </w:rPr>
+        <w:t xml:space="preserve"> March:</w:t>
+      </w:r>
+    </w:p>
+    <w:p>
+      <w:pPr>
+        <w:ind w:right="-720"/>
+        <w:rPr>
+          <w:sz w:val="28"/>
+        </w:rPr>
+      </w:pPr>
+    </w:p>
+    <w:p>
+      <w:pPr>
+        <w:ind w:right="-720"/>
+        <w:rPr>
+          <w:sz w:val="28"/>
+        </w:rPr>
+      </w:pPr>
+      <w:r>
+        <w:rPr>
+          <w:sz w:val="28"/>
+        </w:rPr>
+        <w:t>9</w:t>
+      </w:r>
+      <w:r>
+        <w:rPr>
+          <w:sz w:val="28"/>
+          <w:vertAlign w:val="superscript"/>
+        </w:rPr>
+        <w:t>th</w:t>
+      </w:r>
+      <w:r>
+        <w:rPr>
+          <w:sz w:val="28"/>
+        </w:rPr>
+        <w:t xml:space="preserve"> March:</w:t>
+      </w:r>
+    </w:p>
+    <w:p>
+      <w:pPr>
+        <w:ind w:right="-720"/>
+        <w:rPr>
+          <w:sz w:val="28"/>
+        </w:rPr>
+      </w:pPr>
+    </w:p>
+    <w:p>
+      <w:pPr>
+        <w:ind w:right="-720"/>
+        <w:rPr>
+          <w:sz w:val="28"/>
+        </w:rPr>
+      </w:pPr>
+      <w:r>
+        <w:rPr>
+          <w:sz w:val="28"/>
+        </w:rPr>
+        <w:t>11</w:t>
+      </w:r>
+      <w:r>
+        <w:rPr>
+          <w:sz w:val="28"/>
+          <w:vertAlign w:val="superscript"/>
+        </w:rPr>
+        <w:t>th</w:t>
+      </w:r>
+      <w:r>
+        <w:rPr>
+          <w:sz w:val="28"/>
+        </w:rPr>
+        <w:t xml:space="preserve"> March:</w:t>
+      </w:r>
+    </w:p>
+    <w:p>
+      <w:pPr>
+        <w:ind w:right="-720"/>
+        <w:rPr>
+          <w:sz w:val="28"/>
+        </w:rPr>
+      </w:pPr>
+    </w:p>
+    <w:p>
+      <w:pPr>
+        <w:ind w:right="-720"/>
+        <w:rPr>
+          <w:sz w:val="28"/>
+        </w:rPr>
+      </w:pPr>
+      <w:r>
+        <w:rPr>
+          <w:sz w:val="28"/>
+        </w:rPr>
+        <w:t>13</w:t>
+      </w:r>
+      <w:r>
+        <w:rPr>
+          <w:sz w:val="28"/>
+          <w:vertAlign w:val="superscript"/>
+        </w:rPr>
+        <w:t>th</w:t>
+      </w:r>
+      <w:r>
+        <w:rPr>
+          <w:sz w:val="28"/>
+        </w:rPr>
+        <w:t xml:space="preserve"> March:</w:t>
+      </w:r>
+    </w:p>
+    <w:p>
+      <w:pPr>
+        <w:ind w:right="-720"/>
+        <w:rPr>
+          <w:sz w:val="28"/>
+        </w:rPr>
+      </w:pPr>
+    </w:p>
+    <w:p>
+      <w:pPr>
+        <w:ind w:right="-720"/>
+        <w:rPr>
+          <w:sz w:val="28"/>
+        </w:rPr>
+      </w:pPr>
+      <w:r>
+        <w:rPr>
+          <w:sz w:val="28"/>
+        </w:rPr>
+        <w:t>16</w:t>
+      </w:r>
+      <w:r>
+        <w:rPr>
+          <w:sz w:val="28"/>
+          <w:vertAlign w:val="superscript"/>
+        </w:rPr>
+        <w:t>th</w:t>
+      </w:r>
+      <w:r>
+        <w:rPr>
+          <w:sz w:val="28"/>
+        </w:rPr>
+        <w:t xml:space="preserve"> March:</w:t>
+      </w:r>
+    </w:p>
+    <w:p>
+      <w:pPr>
+        <w:ind w:right="-720"/>
+        <w:rPr>
+          <w:sz w:val="28"/>
+        </w:rPr>
+      </w:pPr>
+    </w:p>
+    <w:p>
+      <w:pPr>
+        <w:ind w:right="-720"/>
+        <w:rPr>
+          <w:sz w:val="28"/>
+        </w:rPr>
+      </w:pPr>
+      <w:r>
+        <w:rPr>
+          <w:sz w:val="28"/>
+        </w:rPr>
+        <w:t>18</w:t>
+      </w:r>
+      <w:r>
+        <w:rPr>
+          <w:sz w:val="28"/>
+          <w:vertAlign w:val="superscript"/>
+        </w:rPr>
+        <w:t>th</w:t>
+      </w:r>
+      <w:r>
+        <w:rPr>
+          <w:sz w:val="28"/>
+        </w:rPr>
+        <w:t xml:space="preserve"> March:</w:t>
+      </w:r>
+    </w:p>
+    <w:p>
+      <w:pPr>
+        <w:ind w:right="-720"/>
+        <w:rPr>
+          <w:sz w:val="28"/>
+        </w:rPr>
+      </w:pPr>
+    </w:p>
+    <w:p>
+      <w:pPr>
+        <w:ind w:right="-720"/>
+        <w:rPr>
+          <w:sz w:val="28"/>
+        </w:rPr>
+      </w:pPr>
+      <w:r>
+        <w:rPr>
+          <w:sz w:val="28"/>
+        </w:rPr>
+        <w:t>20</w:t>
+      </w:r>
+      <w:r>
+        <w:rPr>
+          <w:sz w:val="28"/>
+          <w:vertAlign w:val="superscript"/>
+        </w:rPr>
+        <w:t>th</w:t>
+      </w:r>
+      <w:r>
+        <w:rPr>
+          <w:sz w:val="28"/>
+        </w:rPr>
+        <w:t xml:space="preserve"> March:</w:t>
+      </w:r>
+    </w:p>
+    <w:p>
+      <w:pPr>
+        <w:ind w:right="-720"/>
+        <w:rPr>
+          <w:sz w:val="28"/>
+        </w:rPr>
+      </w:pPr>
+    </w:p>
+    <w:p>
+      <w:pPr>
+        <w:ind w:right="-720"/>
+        <w:rPr>
+          <w:sz w:val="28"/>
+        </w:rPr>
+      </w:pPr>
+      <w:r>
+        <w:rPr>
+          <w:sz w:val="28"/>
+        </w:rPr>
+        <w:t>23</w:t>
+      </w:r>
+      <w:r>
+        <w:rPr>
+          <w:sz w:val="28"/>
+          <w:vertAlign w:val="superscript"/>
+        </w:rPr>
+        <w:t>rd</w:t>
+      </w:r>
+      <w:r>
+        <w:rPr>
+          <w:sz w:val="28"/>
+        </w:rPr>
+        <w:t xml:space="preserve"> March:</w:t>
+      </w:r>
+    </w:p>
+    <w:p>
+      <w:pPr>
+        <w:ind w:right="-720"/>
+        <w:rPr>
+          <w:sz w:val="28"/>
+        </w:rPr>
+      </w:pPr>
+    </w:p>
+    <w:p>
+      <w:pPr>
+        <w:ind w:right="-720"/>
+        <w:rPr>
+          <w:sz w:val="28"/>
+        </w:rPr>
+      </w:pPr>
+      <w:r>
+        <w:rPr>
+          <w:sz w:val="28"/>
+        </w:rPr>
+        <w:t>25</w:t>
+      </w:r>
+      <w:r>
+        <w:rPr>
+          <w:sz w:val="28"/>
+          <w:vertAlign w:val="superscript"/>
+        </w:rPr>
+        <w:t>th</w:t>
+      </w:r>
+      <w:r>
+        <w:rPr>
+          <w:sz w:val="28"/>
+        </w:rPr>
+        <w:t xml:space="preserve"> March:</w:t>
+      </w:r>
+    </w:p>
+    <w:p>
+      <w:pPr>
+        <w:ind w:right="-720"/>
+        <w:rPr>
+          <w:sz w:val="28"/>
+        </w:rPr>
+      </w:pPr>
+    </w:p>
+    <w:p>
+      <w:pPr>
+        <w:ind w:right="-720"/>
+        <w:rPr>
+          <w:sz w:val="28"/>
+        </w:rPr>
+      </w:pPr>
+      <w:r>
+        <w:rPr>
+          <w:sz w:val="28"/>
+        </w:rPr>
+        <w:t>27</w:t>
+      </w:r>
+      <w:r>
+        <w:rPr>
+          <w:sz w:val="28"/>
+          <w:vertAlign w:val="superscript"/>
+        </w:rPr>
+        <w:t>th</w:t>
+      </w:r>
+      <w:r>
+        <w:rPr>
+          <w:sz w:val="28"/>
+        </w:rPr>
+        <w:t xml:space="preserve"> March:</w:t>
+      </w:r>
+    </w:p>
+    <w:p>
+      <w:pPr>
+        <w:ind w:right="-720"/>
+        <w:rPr>
+          <w:sz w:val="28"/>
+        </w:rPr>
+      </w:pPr>
+    </w:p>
+    <w:p>
+      <w:pPr>
+        <w:ind w:right="-720"/>
+        <w:rPr>
+          <w:sz w:val="28"/>
+        </w:rPr>
+      </w:pPr>
+      <w:r>
+        <w:rPr>
+          <w:sz w:val="28"/>
+        </w:rPr>
+        <w:t>30</w:t>
+      </w:r>
+      <w:r>
+        <w:rPr>
+          <w:sz w:val="28"/>
+          <w:vertAlign w:val="superscript"/>
+        </w:rPr>
+        <w:t>th</w:t>
+      </w:r>
+      <w:r>
+        <w:rPr>
+          <w:sz w:val="28"/>
+        </w:rPr>
+        <w:t xml:space="preserve"> March:</w:t>
+      </w:r>
+    </w:p>
+    <w:p>
+      <w:pPr>
+        <w:ind w:right="-720"/>
+        <w:rPr>
+          <w:sz w:val="28"/>
+        </w:rPr>
+      </w:pPr>
+    </w:p>
+    <w:p>
+      <w:pPr>
+        <w:ind w:right="-720"/>
+        <w:rPr>
+          <w:sz w:val="28"/>
+        </w:rPr>
+      </w:pPr>
+      <w:r>
+        <w:rPr>
+          <w:sz w:val="28"/>
+        </w:rPr>
+        <w:t>1</w:t>
+      </w:r>
+      <w:r>
+        <w:rPr>
+          <w:sz w:val="28"/>
+          <w:vertAlign w:val="superscript"/>
+        </w:rPr>
+        <w:t>st</w:t>
+      </w:r>
+      <w:r>
+        <w:rPr>
+          <w:sz w:val="28"/>
+        </w:rPr>
+        <w:t xml:space="preserve"> April:</w:t>
+      </w:r>
+    </w:p>
+    <w:p>
+      <w:pPr>
+        <w:ind w:right="-720"/>
+        <w:rPr>
+          <w:sz w:val="28"/>
+        </w:rPr>
+      </w:pPr>
+    </w:p>
+    <w:p>
+      <w:pPr>
+        <w:ind w:right="-720"/>
+        <w:rPr>
+          <w:sz w:val="28"/>
+        </w:rPr>
+      </w:pPr>
+      <w:r>
+        <w:rPr>
+          <w:sz w:val="28"/>
+        </w:rPr>
+        <w:t>3</w:t>
+      </w:r>
+      <w:r>
+        <w:rPr>
+          <w:sz w:val="28"/>
+          <w:vertAlign w:val="superscript"/>
+        </w:rPr>
+        <w:t>rd</w:t>
+      </w:r>
+      <w:r>
+        <w:rPr>
+          <w:sz w:val="28"/>
+        </w:rPr>
+        <w:t xml:space="preserve"> April:</w:t>
+      </w:r>
+    </w:p>
+    <w:p>
+      <w:pPr>
+        <w:ind w:right="-720"/>
+        <w:rPr>
+          <w:sz w:val="28"/>
+        </w:rPr>
+      </w:pPr>
+    </w:p>
+    <w:p>
+      <w:pPr>
+        <w:ind w:right="-720"/>
+      </w:pPr>
     </w:p>
     <w:p>
       <w:pPr>

</xml_diff>

<commit_message>
upto the Web 11 hw.
</commit_message>
<xml_diff>
--- a/Class Session/Recording_Link.docx
+++ b/Class Session/Recording_Link.docx
@@ -1307,459 +1307,468 @@
       <w:pPr>
         <w:ind w:right="-720"/>
         <w:rPr>
-          <w:sz w:val="28"/>
-        </w:rPr>
-      </w:pPr>
-    </w:p>
-    <w:p>
-      <w:pPr>
-        <w:ind w:right="-720"/>
-        <w:rPr>
-          <w:sz w:val="28"/>
-        </w:rPr>
-      </w:pPr>
-      <w:r>
-        <w:rPr>
-          <w:sz w:val="28"/>
-        </w:rPr>
-        <w:t>3</w:t>
-      </w:r>
-      <w:r>
-        <w:rPr>
-          <w:sz w:val="28"/>
-          <w:vertAlign w:val="superscript"/>
-        </w:rPr>
-        <w:t>rd</w:t>
-      </w:r>
-      <w:r>
-        <w:rPr>
-          <w:sz w:val="28"/>
-        </w:rPr>
-        <w:t xml:space="preserve"> April:</w:t>
-      </w:r>
-    </w:p>
-    <w:p>
-      <w:pPr>
-        <w:ind w:right="-720"/>
-        <w:rPr>
-          <w:sz w:val="28"/>
-        </w:rPr>
-      </w:pPr>
-    </w:p>
-    <w:p>
-      <w:pPr>
-        <w:ind w:right="-720"/>
-        <w:rPr>
-          <w:sz w:val="28"/>
-        </w:rPr>
-      </w:pPr>
-      <w:r>
-        <w:rPr>
-          <w:sz w:val="28"/>
-        </w:rPr>
-        <w:t>6</w:t>
-      </w:r>
-      <w:r>
-        <w:rPr>
-          <w:sz w:val="28"/>
-          <w:vertAlign w:val="superscript"/>
-        </w:rPr>
-        <w:t>th</w:t>
-      </w:r>
-      <w:r>
-        <w:rPr>
-          <w:sz w:val="28"/>
-        </w:rPr>
-        <w:t xml:space="preserve"> April:</w:t>
-      </w:r>
-    </w:p>
-    <w:p>
-      <w:pPr>
-        <w:ind w:right="-720"/>
-        <w:rPr>
-          <w:sz w:val="28"/>
-        </w:rPr>
-      </w:pPr>
-    </w:p>
-    <w:p>
-      <w:pPr>
-        <w:ind w:right="-720"/>
-        <w:rPr>
-          <w:sz w:val="28"/>
-        </w:rPr>
-      </w:pPr>
-      <w:r>
-        <w:rPr>
-          <w:sz w:val="28"/>
-        </w:rPr>
-        <w:t>8</w:t>
-      </w:r>
-      <w:r>
-        <w:rPr>
-          <w:sz w:val="28"/>
-          <w:vertAlign w:val="superscript"/>
-        </w:rPr>
-        <w:t>th</w:t>
-      </w:r>
-      <w:r>
-        <w:rPr>
-          <w:sz w:val="28"/>
-        </w:rPr>
-        <w:t xml:space="preserve"> April:</w:t>
-      </w:r>
-    </w:p>
-    <w:p>
-      <w:pPr>
-        <w:ind w:right="-720"/>
-        <w:rPr>
-          <w:sz w:val="28"/>
-        </w:rPr>
-      </w:pPr>
-    </w:p>
-    <w:p>
-      <w:pPr>
-        <w:ind w:right="-720"/>
-        <w:rPr>
-          <w:sz w:val="28"/>
-        </w:rPr>
-      </w:pPr>
-      <w:r>
-        <w:rPr>
-          <w:sz w:val="28"/>
-        </w:rPr>
-        <w:t>10</w:t>
-      </w:r>
-      <w:r>
-        <w:rPr>
-          <w:sz w:val="28"/>
-          <w:vertAlign w:val="superscript"/>
-        </w:rPr>
-        <w:t>th</w:t>
-      </w:r>
-      <w:r>
-        <w:rPr>
-          <w:sz w:val="28"/>
-        </w:rPr>
-        <w:t xml:space="preserve"> April:</w:t>
-      </w:r>
-    </w:p>
-    <w:p>
-      <w:pPr>
-        <w:ind w:right="-720"/>
-        <w:rPr>
-          <w:sz w:val="28"/>
-        </w:rPr>
-      </w:pPr>
-    </w:p>
-    <w:p>
-      <w:pPr>
-        <w:ind w:right="-720"/>
-        <w:rPr>
-          <w:sz w:val="28"/>
-        </w:rPr>
-      </w:pPr>
-      <w:r>
-        <w:rPr>
-          <w:sz w:val="28"/>
-        </w:rPr>
-        <w:t>13</w:t>
-      </w:r>
-      <w:r>
-        <w:rPr>
-          <w:sz w:val="28"/>
-          <w:vertAlign w:val="superscript"/>
-        </w:rPr>
-        <w:t>th</w:t>
-      </w:r>
-      <w:r>
-        <w:rPr>
-          <w:sz w:val="28"/>
-        </w:rPr>
-        <w:t xml:space="preserve"> April:</w:t>
-      </w:r>
-    </w:p>
-    <w:p>
-      <w:pPr>
-        <w:ind w:right="-720"/>
-        <w:rPr>
-          <w:sz w:val="28"/>
-        </w:rPr>
-      </w:pPr>
-    </w:p>
-    <w:p>
-      <w:pPr>
-        <w:ind w:right="-720"/>
-        <w:rPr>
-          <w:sz w:val="28"/>
-        </w:rPr>
-      </w:pPr>
-      <w:r>
-        <w:rPr>
-          <w:sz w:val="28"/>
-        </w:rPr>
-        <w:t>15</w:t>
-      </w:r>
-      <w:r>
-        <w:rPr>
-          <w:sz w:val="28"/>
-          <w:vertAlign w:val="superscript"/>
-        </w:rPr>
-        <w:t>th</w:t>
-      </w:r>
-      <w:r>
-        <w:rPr>
-          <w:sz w:val="28"/>
-        </w:rPr>
-        <w:t xml:space="preserve"> April:</w:t>
-      </w:r>
-    </w:p>
-    <w:p>
-      <w:pPr>
-        <w:ind w:right="-720"/>
-        <w:rPr>
-          <w:sz w:val="28"/>
-        </w:rPr>
-      </w:pPr>
-    </w:p>
-    <w:p>
-      <w:pPr>
-        <w:ind w:right="-720"/>
-        <w:rPr>
-          <w:sz w:val="28"/>
-        </w:rPr>
-      </w:pPr>
-      <w:r>
-        <w:rPr>
-          <w:sz w:val="28"/>
-        </w:rPr>
-        <w:t>17</w:t>
-      </w:r>
-      <w:r>
-        <w:rPr>
-          <w:sz w:val="28"/>
-          <w:vertAlign w:val="superscript"/>
-        </w:rPr>
-        <w:t>th</w:t>
-      </w:r>
-      <w:r>
-        <w:rPr>
-          <w:sz w:val="28"/>
-        </w:rPr>
-        <w:t xml:space="preserve"> April:</w:t>
-      </w:r>
-    </w:p>
-    <w:p>
-      <w:pPr>
-        <w:ind w:right="-720"/>
-        <w:rPr>
-          <w:sz w:val="28"/>
-        </w:rPr>
-      </w:pPr>
-    </w:p>
-    <w:p>
-      <w:pPr>
-        <w:ind w:right="-720"/>
-        <w:rPr>
-          <w:sz w:val="28"/>
-        </w:rPr>
-      </w:pPr>
-      <w:r>
-        <w:rPr>
-          <w:sz w:val="28"/>
-        </w:rPr>
-        <w:t>20</w:t>
-      </w:r>
-      <w:r>
-        <w:rPr>
-          <w:sz w:val="28"/>
-          <w:vertAlign w:val="superscript"/>
-        </w:rPr>
-        <w:t>th</w:t>
-      </w:r>
-      <w:r>
-        <w:rPr>
-          <w:sz w:val="28"/>
-        </w:rPr>
-        <w:t xml:space="preserve"> April:</w:t>
-      </w:r>
-    </w:p>
-    <w:p>
-      <w:pPr>
-        <w:ind w:right="-720"/>
-        <w:rPr>
-          <w:sz w:val="28"/>
-        </w:rPr>
-      </w:pPr>
-    </w:p>
-    <w:p>
-      <w:pPr>
-        <w:ind w:right="-720"/>
-        <w:rPr>
-          <w:sz w:val="28"/>
-        </w:rPr>
-      </w:pPr>
-      <w:r>
-        <w:rPr>
-          <w:sz w:val="28"/>
-        </w:rPr>
-        <w:t>22th April:</w:t>
-      </w:r>
-    </w:p>
-    <w:p>
-      <w:pPr>
-        <w:ind w:right="-720"/>
-        <w:rPr>
-          <w:sz w:val="28"/>
-        </w:rPr>
-      </w:pPr>
-    </w:p>
-    <w:p>
-      <w:pPr>
-        <w:ind w:right="-720"/>
-        <w:rPr>
-          <w:sz w:val="28"/>
-        </w:rPr>
-      </w:pPr>
-      <w:r>
-        <w:rPr>
-          <w:sz w:val="28"/>
-        </w:rPr>
-        <w:lastRenderedPageBreak/>
-        <w:t>24</w:t>
-      </w:r>
-      <w:r>
-        <w:rPr>
-          <w:sz w:val="28"/>
-          <w:vertAlign w:val="superscript"/>
-        </w:rPr>
-        <w:t>th</w:t>
-      </w:r>
-      <w:r>
-        <w:rPr>
-          <w:sz w:val="28"/>
-        </w:rPr>
-        <w:t xml:space="preserve"> April:</w:t>
-      </w:r>
-    </w:p>
-    <w:p>
-      <w:pPr>
-        <w:ind w:right="-720"/>
-        <w:rPr>
-          <w:sz w:val="28"/>
-        </w:rPr>
-      </w:pPr>
-    </w:p>
-    <w:p>
-      <w:pPr>
-        <w:ind w:right="-720"/>
-        <w:rPr>
-          <w:sz w:val="28"/>
-        </w:rPr>
-      </w:pPr>
-      <w:r>
-        <w:rPr>
-          <w:sz w:val="28"/>
-        </w:rPr>
-        <w:t>27</w:t>
-      </w:r>
-      <w:r>
-        <w:rPr>
-          <w:sz w:val="28"/>
-          <w:vertAlign w:val="superscript"/>
-        </w:rPr>
-        <w:t>th</w:t>
-      </w:r>
-      <w:r>
-        <w:rPr>
-          <w:sz w:val="28"/>
-        </w:rPr>
-        <w:t xml:space="preserve"> April:</w:t>
-      </w:r>
-    </w:p>
-    <w:p>
-      <w:pPr>
-        <w:ind w:right="-720"/>
-        <w:rPr>
-          <w:sz w:val="28"/>
-        </w:rPr>
-      </w:pPr>
-    </w:p>
-    <w:p>
-      <w:pPr>
-        <w:ind w:right="-720"/>
-        <w:rPr>
-          <w:sz w:val="28"/>
-        </w:rPr>
-      </w:pPr>
-      <w:r>
-        <w:rPr>
-          <w:sz w:val="28"/>
-        </w:rPr>
-        <w:t>29</w:t>
-      </w:r>
-      <w:r>
-        <w:rPr>
-          <w:sz w:val="28"/>
-          <w:vertAlign w:val="superscript"/>
-        </w:rPr>
-        <w:t>th</w:t>
-      </w:r>
-      <w:r>
-        <w:rPr>
-          <w:sz w:val="28"/>
-        </w:rPr>
-        <w:t xml:space="preserve"> April:</w:t>
-      </w:r>
-    </w:p>
-    <w:p>
-      <w:pPr>
-        <w:ind w:right="-720"/>
-        <w:rPr>
-          <w:sz w:val="28"/>
-        </w:rPr>
-      </w:pPr>
-    </w:p>
-    <w:p>
-      <w:pPr>
-        <w:ind w:right="-720"/>
-        <w:rPr>
-          <w:sz w:val="28"/>
-        </w:rPr>
-      </w:pPr>
-      <w:r>
-        <w:rPr>
-          <w:sz w:val="28"/>
-        </w:rPr>
-        <w:t>1</w:t>
-      </w:r>
-      <w:r>
-        <w:rPr>
-          <w:sz w:val="28"/>
-          <w:vertAlign w:val="superscript"/>
-        </w:rPr>
-        <w:t>st</w:t>
-      </w:r>
-      <w:r>
-        <w:rPr>
-          <w:sz w:val="28"/>
-        </w:rPr>
-        <w:t xml:space="preserve"> May:</w:t>
-      </w:r>
-    </w:p>
-    <w:p>
-      <w:pPr>
-        <w:ind w:right="-720"/>
-        <w:rPr>
-          <w:sz w:val="28"/>
-        </w:rPr>
-      </w:pPr>
-    </w:p>
-    <w:p>
-      <w:pPr>
-        <w:ind w:right="-720"/>
+          <w:rStyle w:val="Hyperlink"/>
+          <w:sz w:val="28"/>
+        </w:rPr>
+      </w:pPr>
+      <w:hyperlink r:id="rId28" w:history="1">
+        <w:r>
+          <w:rPr>
+            <w:rStyle w:val="Hyperlink"/>
+            <w:sz w:val="28"/>
+          </w:rPr>
+          <w:t>https://zoom.us/rec/share/x-pAKJSZX-CCllFUbGZ-l3R_p2HTNWs8x63pTJzTMPND-BLtNQki7jWcDErxrpEp.96-YWyMJ42f1lKPr?startTime=1617316372000</w:t>
+        </w:r>
+      </w:hyperlink>
+    </w:p>
+    <w:p>
+      <w:pPr>
+        <w:ind w:right="-720"/>
+        <w:rPr>
+          <w:sz w:val="28"/>
+        </w:rPr>
       </w:pPr>
       <w:bookmarkStart w:id="0" w:name="_GoBack"/>
       <w:bookmarkEnd w:id="0"/>
+      <w:r>
+        <w:rPr>
+          <w:sz w:val="28"/>
+        </w:rPr>
+        <w:t>3</w:t>
+      </w:r>
+      <w:r>
+        <w:rPr>
+          <w:sz w:val="28"/>
+          <w:vertAlign w:val="superscript"/>
+        </w:rPr>
+        <w:t>rd</w:t>
+      </w:r>
+      <w:r>
+        <w:rPr>
+          <w:sz w:val="28"/>
+        </w:rPr>
+        <w:t xml:space="preserve"> April:</w:t>
+      </w:r>
+    </w:p>
+    <w:p>
+      <w:pPr>
+        <w:ind w:right="-720"/>
+        <w:rPr>
+          <w:sz w:val="28"/>
+        </w:rPr>
+      </w:pPr>
+    </w:p>
+    <w:p>
+      <w:pPr>
+        <w:ind w:right="-720"/>
+        <w:rPr>
+          <w:sz w:val="28"/>
+        </w:rPr>
+      </w:pPr>
+      <w:r>
+        <w:rPr>
+          <w:sz w:val="28"/>
+        </w:rPr>
+        <w:t>6</w:t>
+      </w:r>
+      <w:r>
+        <w:rPr>
+          <w:sz w:val="28"/>
+          <w:vertAlign w:val="superscript"/>
+        </w:rPr>
+        <w:t>th</w:t>
+      </w:r>
+      <w:r>
+        <w:rPr>
+          <w:sz w:val="28"/>
+        </w:rPr>
+        <w:t xml:space="preserve"> April:</w:t>
+      </w:r>
+    </w:p>
+    <w:p>
+      <w:pPr>
+        <w:ind w:right="-720"/>
+        <w:rPr>
+          <w:sz w:val="28"/>
+        </w:rPr>
+      </w:pPr>
+    </w:p>
+    <w:p>
+      <w:pPr>
+        <w:ind w:right="-720"/>
+        <w:rPr>
+          <w:sz w:val="28"/>
+        </w:rPr>
+      </w:pPr>
+      <w:r>
+        <w:rPr>
+          <w:sz w:val="28"/>
+        </w:rPr>
+        <w:t>8</w:t>
+      </w:r>
+      <w:r>
+        <w:rPr>
+          <w:sz w:val="28"/>
+          <w:vertAlign w:val="superscript"/>
+        </w:rPr>
+        <w:t>th</w:t>
+      </w:r>
+      <w:r>
+        <w:rPr>
+          <w:sz w:val="28"/>
+        </w:rPr>
+        <w:t xml:space="preserve"> April:</w:t>
+      </w:r>
+    </w:p>
+    <w:p>
+      <w:pPr>
+        <w:ind w:right="-720"/>
+        <w:rPr>
+          <w:sz w:val="28"/>
+        </w:rPr>
+      </w:pPr>
+    </w:p>
+    <w:p>
+      <w:pPr>
+        <w:ind w:right="-720"/>
+        <w:rPr>
+          <w:sz w:val="28"/>
+        </w:rPr>
+      </w:pPr>
+      <w:r>
+        <w:rPr>
+          <w:sz w:val="28"/>
+        </w:rPr>
+        <w:t>10</w:t>
+      </w:r>
+      <w:r>
+        <w:rPr>
+          <w:sz w:val="28"/>
+          <w:vertAlign w:val="superscript"/>
+        </w:rPr>
+        <w:t>th</w:t>
+      </w:r>
+      <w:r>
+        <w:rPr>
+          <w:sz w:val="28"/>
+        </w:rPr>
+        <w:t xml:space="preserve"> April:</w:t>
+      </w:r>
+    </w:p>
+    <w:p>
+      <w:pPr>
+        <w:ind w:right="-720"/>
+        <w:rPr>
+          <w:sz w:val="28"/>
+        </w:rPr>
+      </w:pPr>
+    </w:p>
+    <w:p>
+      <w:pPr>
+        <w:ind w:right="-720"/>
+        <w:rPr>
+          <w:sz w:val="28"/>
+        </w:rPr>
+      </w:pPr>
+      <w:r>
+        <w:rPr>
+          <w:sz w:val="28"/>
+        </w:rPr>
+        <w:t>13</w:t>
+      </w:r>
+      <w:r>
+        <w:rPr>
+          <w:sz w:val="28"/>
+          <w:vertAlign w:val="superscript"/>
+        </w:rPr>
+        <w:t>th</w:t>
+      </w:r>
+      <w:r>
+        <w:rPr>
+          <w:sz w:val="28"/>
+        </w:rPr>
+        <w:t xml:space="preserve"> April:</w:t>
+      </w:r>
+    </w:p>
+    <w:p>
+      <w:pPr>
+        <w:ind w:right="-720"/>
+        <w:rPr>
+          <w:sz w:val="28"/>
+        </w:rPr>
+      </w:pPr>
+    </w:p>
+    <w:p>
+      <w:pPr>
+        <w:ind w:right="-720"/>
+        <w:rPr>
+          <w:sz w:val="28"/>
+        </w:rPr>
+      </w:pPr>
+      <w:r>
+        <w:rPr>
+          <w:sz w:val="28"/>
+        </w:rPr>
+        <w:t>15</w:t>
+      </w:r>
+      <w:r>
+        <w:rPr>
+          <w:sz w:val="28"/>
+          <w:vertAlign w:val="superscript"/>
+        </w:rPr>
+        <w:t>th</w:t>
+      </w:r>
+      <w:r>
+        <w:rPr>
+          <w:sz w:val="28"/>
+        </w:rPr>
+        <w:t xml:space="preserve"> April:</w:t>
+      </w:r>
+    </w:p>
+    <w:p>
+      <w:pPr>
+        <w:ind w:right="-720"/>
+        <w:rPr>
+          <w:sz w:val="28"/>
+        </w:rPr>
+      </w:pPr>
+    </w:p>
+    <w:p>
+      <w:pPr>
+        <w:ind w:right="-720"/>
+        <w:rPr>
+          <w:sz w:val="28"/>
+        </w:rPr>
+      </w:pPr>
+      <w:r>
+        <w:rPr>
+          <w:sz w:val="28"/>
+        </w:rPr>
+        <w:t>17</w:t>
+      </w:r>
+      <w:r>
+        <w:rPr>
+          <w:sz w:val="28"/>
+          <w:vertAlign w:val="superscript"/>
+        </w:rPr>
+        <w:t>th</w:t>
+      </w:r>
+      <w:r>
+        <w:rPr>
+          <w:sz w:val="28"/>
+        </w:rPr>
+        <w:t xml:space="preserve"> April:</w:t>
+      </w:r>
+    </w:p>
+    <w:p>
+      <w:pPr>
+        <w:ind w:right="-720"/>
+        <w:rPr>
+          <w:sz w:val="28"/>
+        </w:rPr>
+      </w:pPr>
+    </w:p>
+    <w:p>
+      <w:pPr>
+        <w:ind w:right="-720"/>
+        <w:rPr>
+          <w:sz w:val="28"/>
+        </w:rPr>
+      </w:pPr>
+      <w:r>
+        <w:rPr>
+          <w:sz w:val="28"/>
+        </w:rPr>
+        <w:t>20</w:t>
+      </w:r>
+      <w:r>
+        <w:rPr>
+          <w:sz w:val="28"/>
+          <w:vertAlign w:val="superscript"/>
+        </w:rPr>
+        <w:t>th</w:t>
+      </w:r>
+      <w:r>
+        <w:rPr>
+          <w:sz w:val="28"/>
+        </w:rPr>
+        <w:t xml:space="preserve"> April:</w:t>
+      </w:r>
+    </w:p>
+    <w:p>
+      <w:pPr>
+        <w:ind w:right="-720"/>
+        <w:rPr>
+          <w:sz w:val="28"/>
+        </w:rPr>
+      </w:pPr>
+    </w:p>
+    <w:p>
+      <w:pPr>
+        <w:ind w:right="-720"/>
+        <w:rPr>
+          <w:sz w:val="28"/>
+        </w:rPr>
+      </w:pPr>
+      <w:r>
+        <w:rPr>
+          <w:sz w:val="28"/>
+        </w:rPr>
+        <w:t>22th April:</w:t>
+      </w:r>
+    </w:p>
+    <w:p>
+      <w:pPr>
+        <w:ind w:right="-720"/>
+        <w:rPr>
+          <w:sz w:val="28"/>
+        </w:rPr>
+      </w:pPr>
+    </w:p>
+    <w:p>
+      <w:pPr>
+        <w:ind w:right="-720"/>
+        <w:rPr>
+          <w:sz w:val="28"/>
+        </w:rPr>
+      </w:pPr>
+      <w:r>
+        <w:rPr>
+          <w:sz w:val="28"/>
+        </w:rPr>
+        <w:t>24</w:t>
+      </w:r>
+      <w:r>
+        <w:rPr>
+          <w:sz w:val="28"/>
+          <w:vertAlign w:val="superscript"/>
+        </w:rPr>
+        <w:t>th</w:t>
+      </w:r>
+      <w:r>
+        <w:rPr>
+          <w:sz w:val="28"/>
+        </w:rPr>
+        <w:t xml:space="preserve"> April:</w:t>
+      </w:r>
+    </w:p>
+    <w:p>
+      <w:pPr>
+        <w:ind w:right="-720"/>
+        <w:rPr>
+          <w:sz w:val="28"/>
+        </w:rPr>
+      </w:pPr>
+    </w:p>
+    <w:p>
+      <w:pPr>
+        <w:ind w:right="-720"/>
+        <w:rPr>
+          <w:sz w:val="28"/>
+        </w:rPr>
+      </w:pPr>
+      <w:r>
+        <w:rPr>
+          <w:sz w:val="28"/>
+        </w:rPr>
+        <w:t>27</w:t>
+      </w:r>
+      <w:r>
+        <w:rPr>
+          <w:sz w:val="28"/>
+          <w:vertAlign w:val="superscript"/>
+        </w:rPr>
+        <w:t>th</w:t>
+      </w:r>
+      <w:r>
+        <w:rPr>
+          <w:sz w:val="28"/>
+        </w:rPr>
+        <w:t xml:space="preserve"> April:</w:t>
+      </w:r>
+    </w:p>
+    <w:p>
+      <w:pPr>
+        <w:ind w:right="-720"/>
+        <w:rPr>
+          <w:sz w:val="28"/>
+        </w:rPr>
+      </w:pPr>
+    </w:p>
+    <w:p>
+      <w:pPr>
+        <w:ind w:right="-720"/>
+        <w:rPr>
+          <w:sz w:val="28"/>
+        </w:rPr>
+      </w:pPr>
+      <w:r>
+        <w:rPr>
+          <w:sz w:val="28"/>
+        </w:rPr>
+        <w:t>29</w:t>
+      </w:r>
+      <w:r>
+        <w:rPr>
+          <w:sz w:val="28"/>
+          <w:vertAlign w:val="superscript"/>
+        </w:rPr>
+        <w:t>th</w:t>
+      </w:r>
+      <w:r>
+        <w:rPr>
+          <w:sz w:val="28"/>
+        </w:rPr>
+        <w:t xml:space="preserve"> April:</w:t>
+      </w:r>
+    </w:p>
+    <w:p>
+      <w:pPr>
+        <w:ind w:right="-720"/>
+        <w:rPr>
+          <w:sz w:val="28"/>
+        </w:rPr>
+      </w:pPr>
+    </w:p>
+    <w:p>
+      <w:pPr>
+        <w:ind w:right="-720"/>
+        <w:rPr>
+          <w:sz w:val="28"/>
+        </w:rPr>
+      </w:pPr>
+      <w:r>
+        <w:rPr>
+          <w:sz w:val="28"/>
+        </w:rPr>
+        <w:t>1</w:t>
+      </w:r>
+      <w:r>
+        <w:rPr>
+          <w:sz w:val="28"/>
+          <w:vertAlign w:val="superscript"/>
+        </w:rPr>
+        <w:t>st</w:t>
+      </w:r>
+      <w:r>
+        <w:rPr>
+          <w:sz w:val="28"/>
+        </w:rPr>
+        <w:t xml:space="preserve"> May:</w:t>
+      </w:r>
+    </w:p>
+    <w:p>
+      <w:pPr>
+        <w:ind w:right="-720"/>
+        <w:rPr>
+          <w:sz w:val="28"/>
+        </w:rPr>
+      </w:pPr>
+    </w:p>
+    <w:p>
+      <w:pPr>
+        <w:ind w:right="-720"/>
+      </w:pPr>
     </w:p>
     <w:p>
       <w:pPr>

</xml_diff>

<commit_message>
upto 15th week 1st session
</commit_message>
<xml_diff>
--- a/Class Session/Recording_Link.docx
+++ b/Class Session/Recording_Link.docx
@@ -1609,240 +1609,635 @@
           <w:t>https://zoom.us/rec/share/74EcNmxynNhjeXWvSWIx8_cqO-H4eTWAPaeQKNdx819Bf8FWV_lDcLVGVssCIUwd.Giftk2Br6mvWP0WB?startTime=1618525889000</w:t>
         </w:r>
       </w:hyperlink>
+    </w:p>
+    <w:p>
+      <w:pPr>
+        <w:ind w:right="-720"/>
+        <w:rPr>
+          <w:sz w:val="28"/>
+        </w:rPr>
+      </w:pPr>
+      <w:r>
+        <w:rPr>
+          <w:sz w:val="28"/>
+        </w:rPr>
+        <w:t>17</w:t>
+      </w:r>
+      <w:r>
+        <w:rPr>
+          <w:sz w:val="28"/>
+          <w:vertAlign w:val="superscript"/>
+        </w:rPr>
+        <w:t>th</w:t>
+      </w:r>
+      <w:r>
+        <w:rPr>
+          <w:sz w:val="28"/>
+        </w:rPr>
+        <w:t xml:space="preserve"> April:</w:t>
+      </w:r>
+    </w:p>
+    <w:p>
+      <w:pPr>
+        <w:ind w:right="-720"/>
+        <w:rPr>
+          <w:sz w:val="28"/>
+        </w:rPr>
+      </w:pPr>
+      <w:hyperlink r:id="rId35" w:history="1">
+        <w:r>
+          <w:rPr>
+            <w:rStyle w:val="Hyperlink"/>
+            <w:sz w:val="28"/>
+          </w:rPr>
+          <w:t>https://zoom.us/rec/share/sNiIkDInwElCA1JdaDvSHe1CY-QrGnrAD-G2XKWq2vGlDrHCimGVncPkynedCvo8.iWKner0kw3of8vde?startTime=1618668144000</w:t>
+        </w:r>
+      </w:hyperlink>
+    </w:p>
+    <w:p>
+      <w:pPr>
+        <w:ind w:right="-720"/>
+        <w:rPr>
+          <w:sz w:val="28"/>
+        </w:rPr>
+      </w:pPr>
+      <w:r>
+        <w:rPr>
+          <w:sz w:val="28"/>
+        </w:rPr>
+        <w:t>27</w:t>
+      </w:r>
+      <w:r>
+        <w:rPr>
+          <w:sz w:val="28"/>
+          <w:vertAlign w:val="superscript"/>
+        </w:rPr>
+        <w:t>th</w:t>
+      </w:r>
+      <w:r>
+        <w:rPr>
+          <w:sz w:val="28"/>
+        </w:rPr>
+        <w:t xml:space="preserve"> April:</w:t>
+      </w:r>
+    </w:p>
+    <w:p>
+      <w:pPr>
+        <w:ind w:right="-720"/>
+        <w:rPr>
+          <w:sz w:val="28"/>
+        </w:rPr>
+      </w:pPr>
+      <w:hyperlink r:id="rId36" w:history="1">
+        <w:r>
+          <w:rPr>
+            <w:rStyle w:val="Hyperlink"/>
+            <w:sz w:val="28"/>
+          </w:rPr>
+          <w:t>https://zoom.us/rec/share/e4lFFRAi43LrD8eLnYKhcrxT2ghoMdrlUVjsUhHdPkqkP4W8WUNdQgWcySjhyR74.SXb1_tccAYA_e5NC?startTime=1619562816000</w:t>
+        </w:r>
+      </w:hyperlink>
+    </w:p>
+    <w:p>
+      <w:pPr>
+        <w:ind w:right="-720"/>
+        <w:rPr>
+          <w:sz w:val="28"/>
+        </w:rPr>
+      </w:pPr>
+      <w:r>
+        <w:rPr>
+          <w:sz w:val="28"/>
+        </w:rPr>
+        <w:t>29</w:t>
+      </w:r>
+      <w:r>
+        <w:rPr>
+          <w:sz w:val="28"/>
+          <w:vertAlign w:val="superscript"/>
+        </w:rPr>
+        <w:t>th</w:t>
+      </w:r>
+      <w:r>
+        <w:rPr>
+          <w:sz w:val="28"/>
+        </w:rPr>
+        <w:t xml:space="preserve"> April:</w:t>
+      </w:r>
+    </w:p>
+    <w:p>
+      <w:pPr>
+        <w:ind w:right="-720"/>
+        <w:rPr>
+          <w:sz w:val="28"/>
+        </w:rPr>
+      </w:pPr>
+      <w:hyperlink r:id="rId37" w:history="1">
+        <w:r>
+          <w:rPr>
+            <w:rStyle w:val="Hyperlink"/>
+            <w:sz w:val="28"/>
+          </w:rPr>
+          <w:t>https://zoom.us/rec/share/QS3Ct957tCP20gM72D5uquT-9uwADmdR7-SjpwVZbP7Mn4oxArVOmLbAPi1HW_vG.Nsh80kmG-jQBMy8X?startTime=1619735523000</w:t>
+        </w:r>
+      </w:hyperlink>
+    </w:p>
+    <w:p>
+      <w:pPr>
+        <w:ind w:right="-720"/>
+        <w:rPr>
+          <w:sz w:val="28"/>
+        </w:rPr>
+      </w:pPr>
+      <w:r>
+        <w:rPr>
+          <w:sz w:val="28"/>
+        </w:rPr>
+        <w:t>1</w:t>
+      </w:r>
+      <w:r>
+        <w:rPr>
+          <w:sz w:val="28"/>
+          <w:vertAlign w:val="superscript"/>
+        </w:rPr>
+        <w:t>st</w:t>
+      </w:r>
+      <w:r>
+        <w:rPr>
+          <w:sz w:val="28"/>
+        </w:rPr>
+        <w:t xml:space="preserve"> May:</w:t>
+      </w:r>
+    </w:p>
+    <w:p>
+      <w:pPr>
+        <w:ind w:right="-720"/>
+        <w:rPr>
+          <w:sz w:val="28"/>
+        </w:rPr>
+      </w:pPr>
+      <w:hyperlink r:id="rId38" w:history="1">
+        <w:r>
+          <w:rPr>
+            <w:rStyle w:val="Hyperlink"/>
+            <w:sz w:val="28"/>
+          </w:rPr>
+          <w:t>https://zoom.us/rec/share/FBR_V5h-xIqg694gDv71teCfpZ-eVw2b6fv2OSDiuhpMNrPgM92UKV4SUDcbqrp1.-VzBwpd11zy7CHke?startTime=1619877728000</w:t>
+        </w:r>
+      </w:hyperlink>
+    </w:p>
+    <w:p>
+      <w:pPr>
+        <w:ind w:right="-720"/>
+        <w:rPr>
+          <w:sz w:val="28"/>
+        </w:rPr>
+      </w:pPr>
+      <w:r>
+        <w:rPr>
+          <w:sz w:val="28"/>
+        </w:rPr>
+        <w:t>4</w:t>
+      </w:r>
+      <w:r>
+        <w:rPr>
+          <w:sz w:val="28"/>
+          <w:vertAlign w:val="superscript"/>
+        </w:rPr>
+        <w:t>th</w:t>
+      </w:r>
+      <w:r>
+        <w:rPr>
+          <w:sz w:val="28"/>
+        </w:rPr>
+        <w:t xml:space="preserve"> May:</w:t>
+      </w:r>
+    </w:p>
+    <w:p>
+      <w:pPr>
+        <w:ind w:right="-720"/>
+        <w:rPr>
+          <w:sz w:val="28"/>
+        </w:rPr>
+      </w:pPr>
+    </w:p>
+    <w:p>
+      <w:pPr>
+        <w:ind w:right="-720"/>
+        <w:rPr>
+          <w:sz w:val="28"/>
+        </w:rPr>
+      </w:pPr>
+      <w:r>
+        <w:rPr>
+          <w:sz w:val="28"/>
+        </w:rPr>
+        <w:t>6</w:t>
+      </w:r>
+      <w:r>
+        <w:rPr>
+          <w:sz w:val="28"/>
+          <w:vertAlign w:val="superscript"/>
+        </w:rPr>
+        <w:t>th</w:t>
+      </w:r>
+      <w:r>
+        <w:rPr>
+          <w:sz w:val="28"/>
+        </w:rPr>
+        <w:t xml:space="preserve"> May:</w:t>
+      </w:r>
+    </w:p>
+    <w:p>
+      <w:pPr>
+        <w:ind w:right="-720"/>
+        <w:rPr>
+          <w:sz w:val="28"/>
+        </w:rPr>
+      </w:pPr>
+    </w:p>
+    <w:p>
+      <w:pPr>
+        <w:ind w:right="-720"/>
+        <w:rPr>
+          <w:sz w:val="28"/>
+        </w:rPr>
+      </w:pPr>
+      <w:r>
+        <w:rPr>
+          <w:sz w:val="28"/>
+        </w:rPr>
+        <w:t>8</w:t>
+      </w:r>
+      <w:r>
+        <w:rPr>
+          <w:sz w:val="28"/>
+          <w:vertAlign w:val="superscript"/>
+        </w:rPr>
+        <w:t>th</w:t>
+      </w:r>
+      <w:r>
+        <w:rPr>
+          <w:sz w:val="28"/>
+        </w:rPr>
+        <w:t xml:space="preserve"> May:</w:t>
+      </w:r>
+    </w:p>
+    <w:p>
+      <w:pPr>
+        <w:ind w:right="-720"/>
+        <w:rPr>
+          <w:sz w:val="28"/>
+        </w:rPr>
+      </w:pPr>
+    </w:p>
+    <w:p>
+      <w:pPr>
+        <w:ind w:right="-720"/>
+        <w:rPr>
+          <w:sz w:val="28"/>
+        </w:rPr>
+      </w:pPr>
+      <w:r>
+        <w:rPr>
+          <w:sz w:val="28"/>
+        </w:rPr>
+        <w:t>11</w:t>
+      </w:r>
+      <w:r>
+        <w:rPr>
+          <w:sz w:val="28"/>
+          <w:vertAlign w:val="superscript"/>
+        </w:rPr>
+        <w:t>th</w:t>
+      </w:r>
+      <w:r>
+        <w:rPr>
+          <w:sz w:val="28"/>
+        </w:rPr>
+        <w:t xml:space="preserve"> May:</w:t>
+      </w:r>
+    </w:p>
+    <w:p>
+      <w:pPr>
+        <w:ind w:right="-720"/>
+        <w:rPr>
+          <w:sz w:val="28"/>
+        </w:rPr>
+      </w:pPr>
+    </w:p>
+    <w:p>
+      <w:pPr>
+        <w:ind w:right="-720"/>
+        <w:rPr>
+          <w:sz w:val="28"/>
+        </w:rPr>
+      </w:pPr>
+      <w:r>
+        <w:rPr>
+          <w:sz w:val="28"/>
+        </w:rPr>
+        <w:t>13</w:t>
+      </w:r>
+      <w:r>
+        <w:rPr>
+          <w:sz w:val="28"/>
+          <w:vertAlign w:val="superscript"/>
+        </w:rPr>
+        <w:t>th</w:t>
+      </w:r>
+      <w:r>
+        <w:rPr>
+          <w:sz w:val="28"/>
+        </w:rPr>
+        <w:t xml:space="preserve"> May:</w:t>
+      </w:r>
+    </w:p>
+    <w:p>
+      <w:pPr>
+        <w:ind w:right="-720"/>
+        <w:rPr>
+          <w:sz w:val="28"/>
+        </w:rPr>
+      </w:pPr>
+    </w:p>
+    <w:p>
+      <w:pPr>
+        <w:ind w:right="-720"/>
+        <w:rPr>
+          <w:sz w:val="28"/>
+        </w:rPr>
+      </w:pPr>
+      <w:r>
+        <w:rPr>
+          <w:sz w:val="28"/>
+        </w:rPr>
+        <w:lastRenderedPageBreak/>
+        <w:t>15</w:t>
+      </w:r>
+      <w:r>
+        <w:rPr>
+          <w:sz w:val="28"/>
+          <w:vertAlign w:val="superscript"/>
+        </w:rPr>
+        <w:t>th</w:t>
+      </w:r>
+      <w:r>
+        <w:rPr>
+          <w:sz w:val="28"/>
+        </w:rPr>
+        <w:t xml:space="preserve"> May:</w:t>
+      </w:r>
+    </w:p>
+    <w:p>
+      <w:pPr>
+        <w:ind w:right="-720"/>
+        <w:rPr>
+          <w:sz w:val="28"/>
+        </w:rPr>
+      </w:pPr>
+    </w:p>
+    <w:p>
+      <w:pPr>
+        <w:ind w:right="-720"/>
+        <w:rPr>
+          <w:sz w:val="28"/>
+        </w:rPr>
+      </w:pPr>
+      <w:r>
+        <w:rPr>
+          <w:sz w:val="28"/>
+        </w:rPr>
+        <w:t>18</w:t>
+      </w:r>
+      <w:r>
+        <w:rPr>
+          <w:sz w:val="28"/>
+          <w:vertAlign w:val="superscript"/>
+        </w:rPr>
+        <w:t>th</w:t>
+      </w:r>
+      <w:r>
+        <w:rPr>
+          <w:sz w:val="28"/>
+        </w:rPr>
+        <w:t xml:space="preserve"> May:</w:t>
+      </w:r>
+    </w:p>
+    <w:p>
+      <w:pPr>
+        <w:ind w:right="-720"/>
+        <w:rPr>
+          <w:sz w:val="28"/>
+        </w:rPr>
+      </w:pPr>
+    </w:p>
+    <w:p>
+      <w:pPr>
+        <w:ind w:right="-720"/>
+        <w:rPr>
+          <w:sz w:val="28"/>
+        </w:rPr>
+      </w:pPr>
+      <w:r>
+        <w:rPr>
+          <w:sz w:val="28"/>
+        </w:rPr>
+        <w:t>20</w:t>
+      </w:r>
+      <w:r>
+        <w:rPr>
+          <w:sz w:val="28"/>
+          <w:vertAlign w:val="superscript"/>
+        </w:rPr>
+        <w:t>th</w:t>
+      </w:r>
+      <w:r>
+        <w:rPr>
+          <w:sz w:val="28"/>
+        </w:rPr>
+        <w:t xml:space="preserve"> May:</w:t>
+      </w:r>
+    </w:p>
+    <w:p>
+      <w:pPr>
+        <w:ind w:right="-720"/>
+        <w:rPr>
+          <w:sz w:val="28"/>
+        </w:rPr>
+      </w:pPr>
+    </w:p>
+    <w:p>
+      <w:pPr>
+        <w:ind w:right="-720"/>
+        <w:rPr>
+          <w:sz w:val="28"/>
+        </w:rPr>
+      </w:pPr>
+      <w:r>
+        <w:rPr>
+          <w:sz w:val="28"/>
+        </w:rPr>
+        <w:t>22th May:</w:t>
+      </w:r>
+    </w:p>
+    <w:p>
+      <w:pPr>
+        <w:ind w:right="-720"/>
+        <w:rPr>
+          <w:sz w:val="28"/>
+        </w:rPr>
+      </w:pPr>
+    </w:p>
+    <w:p>
+      <w:pPr>
+        <w:ind w:right="-720"/>
+        <w:rPr>
+          <w:sz w:val="28"/>
+        </w:rPr>
+      </w:pPr>
+      <w:r>
+        <w:rPr>
+          <w:sz w:val="28"/>
+        </w:rPr>
+        <w:t>25</w:t>
+      </w:r>
+      <w:r>
+        <w:rPr>
+          <w:sz w:val="28"/>
+          <w:vertAlign w:val="superscript"/>
+        </w:rPr>
+        <w:t>th</w:t>
+      </w:r>
+      <w:r>
+        <w:rPr>
+          <w:sz w:val="28"/>
+        </w:rPr>
+        <w:t xml:space="preserve"> May:</w:t>
+      </w:r>
+    </w:p>
+    <w:p>
+      <w:pPr>
+        <w:ind w:right="-720"/>
+        <w:rPr>
+          <w:sz w:val="28"/>
+        </w:rPr>
+      </w:pPr>
+    </w:p>
+    <w:p>
+      <w:pPr>
+        <w:ind w:right="-720"/>
+        <w:rPr>
+          <w:sz w:val="28"/>
+        </w:rPr>
+      </w:pPr>
+      <w:r>
+        <w:rPr>
+          <w:sz w:val="28"/>
+        </w:rPr>
+        <w:t>27</w:t>
+      </w:r>
+      <w:r>
+        <w:rPr>
+          <w:sz w:val="28"/>
+          <w:vertAlign w:val="superscript"/>
+        </w:rPr>
+        <w:t>th</w:t>
+      </w:r>
+      <w:r>
+        <w:rPr>
+          <w:sz w:val="28"/>
+        </w:rPr>
+        <w:t xml:space="preserve"> May:</w:t>
+      </w:r>
+    </w:p>
+    <w:p>
+      <w:pPr>
+        <w:ind w:right="-720"/>
+        <w:rPr>
+          <w:sz w:val="28"/>
+        </w:rPr>
+      </w:pPr>
+    </w:p>
+    <w:p>
+      <w:pPr>
+        <w:ind w:right="-720"/>
+        <w:rPr>
+          <w:sz w:val="28"/>
+        </w:rPr>
+      </w:pPr>
+      <w:r>
+        <w:rPr>
+          <w:sz w:val="28"/>
+        </w:rPr>
+        <w:t>29</w:t>
+      </w:r>
+      <w:r>
+        <w:rPr>
+          <w:sz w:val="28"/>
+          <w:vertAlign w:val="superscript"/>
+        </w:rPr>
+        <w:t>th</w:t>
+      </w:r>
+      <w:r>
+        <w:rPr>
+          <w:sz w:val="28"/>
+        </w:rPr>
+        <w:t xml:space="preserve"> May:</w:t>
+      </w:r>
+    </w:p>
+    <w:p>
+      <w:pPr>
+        <w:ind w:right="-720"/>
+        <w:rPr>
+          <w:sz w:val="28"/>
+        </w:rPr>
+      </w:pPr>
+    </w:p>
+    <w:p>
+      <w:pPr>
+        <w:ind w:right="-720"/>
+        <w:rPr>
+          <w:sz w:val="28"/>
+        </w:rPr>
+      </w:pPr>
+      <w:r>
+        <w:rPr>
+          <w:sz w:val="28"/>
+        </w:rPr>
+        <w:t>1</w:t>
+      </w:r>
+      <w:r>
+        <w:rPr>
+          <w:sz w:val="28"/>
+          <w:vertAlign w:val="superscript"/>
+        </w:rPr>
+        <w:t>st</w:t>
+      </w:r>
+      <w:r>
+        <w:rPr>
+          <w:sz w:val="28"/>
+        </w:rPr>
+        <w:t xml:space="preserve"> June:</w:t>
+      </w:r>
+    </w:p>
+    <w:p>
+      <w:pPr>
+        <w:ind w:right="-720"/>
+        <w:rPr>
+          <w:sz w:val="28"/>
+        </w:rPr>
+      </w:pPr>
+    </w:p>
+    <w:p>
+      <w:pPr>
+        <w:ind w:right="-720"/>
+        <w:rPr>
+          <w:sz w:val="28"/>
+        </w:rPr>
+      </w:pPr>
       <w:bookmarkStart w:id="0" w:name="_GoBack"/>
       <w:bookmarkEnd w:id="0"/>
-    </w:p>
-    <w:p>
-      <w:pPr>
-        <w:ind w:right="-720"/>
-        <w:rPr>
-          <w:sz w:val="28"/>
-        </w:rPr>
-      </w:pPr>
-      <w:r>
-        <w:rPr>
-          <w:sz w:val="28"/>
-        </w:rPr>
-        <w:t>17</w:t>
-      </w:r>
-      <w:r>
-        <w:rPr>
-          <w:sz w:val="28"/>
-          <w:vertAlign w:val="superscript"/>
-        </w:rPr>
-        <w:t>th</w:t>
-      </w:r>
-      <w:r>
-        <w:rPr>
-          <w:sz w:val="28"/>
-        </w:rPr>
-        <w:t xml:space="preserve"> April:</w:t>
-      </w:r>
-    </w:p>
-    <w:p>
-      <w:pPr>
-        <w:ind w:right="-720"/>
-        <w:rPr>
-          <w:sz w:val="28"/>
-        </w:rPr>
-      </w:pPr>
-    </w:p>
-    <w:p>
-      <w:pPr>
-        <w:ind w:right="-720"/>
-        <w:rPr>
-          <w:sz w:val="28"/>
-        </w:rPr>
-      </w:pPr>
-      <w:r>
-        <w:rPr>
-          <w:sz w:val="28"/>
-        </w:rPr>
-        <w:t>20</w:t>
-      </w:r>
-      <w:r>
-        <w:rPr>
-          <w:sz w:val="28"/>
-          <w:vertAlign w:val="superscript"/>
-        </w:rPr>
-        <w:t>th</w:t>
-      </w:r>
-      <w:r>
-        <w:rPr>
-          <w:sz w:val="28"/>
-        </w:rPr>
-        <w:t xml:space="preserve"> April:</w:t>
-      </w:r>
-    </w:p>
-    <w:p>
-      <w:pPr>
-        <w:ind w:right="-720"/>
-        <w:rPr>
-          <w:sz w:val="28"/>
-        </w:rPr>
-      </w:pPr>
-    </w:p>
-    <w:p>
-      <w:pPr>
-        <w:ind w:right="-720"/>
-        <w:rPr>
-          <w:sz w:val="28"/>
-        </w:rPr>
-      </w:pPr>
-      <w:r>
-        <w:rPr>
-          <w:sz w:val="28"/>
-        </w:rPr>
-        <w:t>22th April:</w:t>
-      </w:r>
-    </w:p>
-    <w:p>
-      <w:pPr>
-        <w:ind w:right="-720"/>
-        <w:rPr>
-          <w:sz w:val="28"/>
-        </w:rPr>
-      </w:pPr>
-    </w:p>
-    <w:p>
-      <w:pPr>
-        <w:ind w:right="-720"/>
-        <w:rPr>
-          <w:sz w:val="28"/>
-        </w:rPr>
-      </w:pPr>
-      <w:r>
-        <w:rPr>
-          <w:sz w:val="28"/>
-        </w:rPr>
-        <w:t>24</w:t>
-      </w:r>
-      <w:r>
-        <w:rPr>
-          <w:sz w:val="28"/>
-          <w:vertAlign w:val="superscript"/>
-        </w:rPr>
-        <w:t>th</w:t>
-      </w:r>
-      <w:r>
-        <w:rPr>
-          <w:sz w:val="28"/>
-        </w:rPr>
-        <w:t xml:space="preserve"> April:</w:t>
-      </w:r>
-    </w:p>
-    <w:p>
-      <w:pPr>
-        <w:ind w:right="-720"/>
-        <w:rPr>
-          <w:sz w:val="28"/>
-        </w:rPr>
-      </w:pPr>
-    </w:p>
-    <w:p>
-      <w:pPr>
-        <w:ind w:right="-720"/>
-        <w:rPr>
-          <w:sz w:val="28"/>
-        </w:rPr>
-      </w:pPr>
-      <w:r>
-        <w:rPr>
-          <w:sz w:val="28"/>
-        </w:rPr>
-        <w:t>27</w:t>
-      </w:r>
-      <w:r>
-        <w:rPr>
-          <w:sz w:val="28"/>
-          <w:vertAlign w:val="superscript"/>
-        </w:rPr>
-        <w:t>th</w:t>
-      </w:r>
-      <w:r>
-        <w:rPr>
-          <w:sz w:val="28"/>
-        </w:rPr>
-        <w:t xml:space="preserve"> April:</w:t>
-      </w:r>
-    </w:p>
-    <w:p>
-      <w:pPr>
-        <w:ind w:right="-720"/>
-        <w:rPr>
-          <w:sz w:val="28"/>
-        </w:rPr>
-      </w:pPr>
-    </w:p>
-    <w:p>
-      <w:pPr>
-        <w:ind w:right="-720"/>
-        <w:rPr>
-          <w:sz w:val="28"/>
-        </w:rPr>
-      </w:pPr>
-      <w:r>
-        <w:rPr>
-          <w:sz w:val="28"/>
-        </w:rPr>
-        <w:t>29</w:t>
-      </w:r>
-      <w:r>
-        <w:rPr>
-          <w:sz w:val="28"/>
-          <w:vertAlign w:val="superscript"/>
-        </w:rPr>
-        <w:t>th</w:t>
-      </w:r>
-      <w:r>
-        <w:rPr>
-          <w:sz w:val="28"/>
-        </w:rPr>
-        <w:t xml:space="preserve"> April:</w:t>
-      </w:r>
-    </w:p>
-    <w:p>
-      <w:pPr>
-        <w:ind w:right="-720"/>
-        <w:rPr>
-          <w:sz w:val="28"/>
-        </w:rPr>
-      </w:pPr>
-    </w:p>
-    <w:p>
-      <w:pPr>
-        <w:ind w:right="-720"/>
-        <w:rPr>
-          <w:sz w:val="28"/>
-        </w:rPr>
-      </w:pPr>
-      <w:r>
-        <w:rPr>
-          <w:sz w:val="28"/>
-        </w:rPr>
-        <w:t>1</w:t>
-      </w:r>
-      <w:r>
-        <w:rPr>
-          <w:sz w:val="28"/>
-          <w:vertAlign w:val="superscript"/>
-        </w:rPr>
-        <w:t>st</w:t>
-      </w:r>
-      <w:r>
-        <w:rPr>
-          <w:sz w:val="28"/>
-        </w:rPr>
-        <w:t xml:space="preserve"> May:</w:t>
-      </w:r>
-    </w:p>
-    <w:p>
-      <w:pPr>
-        <w:ind w:right="-720"/>
-        <w:rPr>
-          <w:sz w:val="28"/>
-        </w:rPr>
-      </w:pPr>
     </w:p>
     <w:p>
       <w:pPr>

</xml_diff>